<commit_message>
Organisation et gestion d'équipe DONE
</commit_message>
<xml_diff>
--- a/Rapport.docx
+++ b/Rapport.docx
@@ -4,6 +4,2028 @@
   <w:body>
     <w:p>
       <w:pPr>
+        <w:pStyle w:val="paragraph"/>
+        <w:spacing w:before="0" w:beforeAutospacing="0" w:after="0" w:afterAutospacing="0"/>
+        <w:textAlignment w:val="baseline"/>
+        <w:rPr>
+          <w:rFonts w:ascii="Segoe UI" w:hAnsi="Segoe UI" w:cs="Segoe UI"/>
+          <w:sz w:val="18"/>
+          <w:szCs w:val="18"/>
+          <w:lang w:val="fr-CA"/>
+        </w:rPr>
+      </w:pPr>
+      <w:r>
+        <w:rPr>
+          <w:rStyle w:val="wacimagecontainer"/>
+          <w:rFonts w:ascii="Segoe UI" w:eastAsiaTheme="majorEastAsia" w:hAnsi="Segoe UI" w:cs="Segoe UI"/>
+          <w:noProof/>
+          <w:sz w:val="18"/>
+          <w:szCs w:val="18"/>
+        </w:rPr>
+        <w:drawing>
+          <wp:inline distT="0" distB="0" distL="0" distR="0" wp14:anchorId="710A04F1" wp14:editId="6F6892D2">
+            <wp:extent cx="567690" cy="678180"/>
+            <wp:effectExtent l="0" t="0" r="3810" b="7620"/>
+            <wp:docPr id="2124713530" name="Picture 3" descr="Une image contenant texte&#10;&#10;Description générée automatiquement"/>
+            <wp:cNvGraphicFramePr>
+              <a:graphicFrameLocks xmlns:a="http://schemas.openxmlformats.org/drawingml/2006/main" noChangeAspect="1"/>
+            </wp:cNvGraphicFramePr>
+            <a:graphic xmlns:a="http://schemas.openxmlformats.org/drawingml/2006/main">
+              <a:graphicData uri="http://schemas.openxmlformats.org/drawingml/2006/picture">
+                <pic:pic xmlns:pic="http://schemas.openxmlformats.org/drawingml/2006/picture">
+                  <pic:nvPicPr>
+                    <pic:cNvPr id="0" name="Picture 11" descr="Une image contenant texte&#10;&#10;Description générée automatiquement"/>
+                    <pic:cNvPicPr>
+                      <a:picLocks noChangeAspect="1" noChangeArrowheads="1"/>
+                    </pic:cNvPicPr>
+                  </pic:nvPicPr>
+                  <pic:blipFill>
+                    <a:blip r:embed="rId5">
+                      <a:extLst>
+                        <a:ext uri="{28A0092B-C50C-407E-A947-70E740481C1C}">
+                          <a14:useLocalDpi xmlns:a14="http://schemas.microsoft.com/office/drawing/2010/main" val="0"/>
+                        </a:ext>
+                      </a:extLst>
+                    </a:blip>
+                    <a:srcRect/>
+                    <a:stretch>
+                      <a:fillRect/>
+                    </a:stretch>
+                  </pic:blipFill>
+                  <pic:spPr bwMode="auto">
+                    <a:xfrm>
+                      <a:off x="0" y="0"/>
+                      <a:ext cx="567690" cy="678180"/>
+                    </a:xfrm>
+                    <a:prstGeom prst="rect">
+                      <a:avLst/>
+                    </a:prstGeom>
+                    <a:noFill/>
+                    <a:ln>
+                      <a:noFill/>
+                    </a:ln>
+                  </pic:spPr>
+                </pic:pic>
+              </a:graphicData>
+            </a:graphic>
+          </wp:inline>
+        </w:drawing>
+      </w:r>
+      <w:r>
+        <w:rPr>
+          <w:rStyle w:val="scxw68196899"/>
+          <w:rFonts w:ascii="Calibri" w:eastAsiaTheme="majorEastAsia" w:hAnsi="Calibri" w:cs="Calibri"/>
+          <w:sz w:val="22"/>
+          <w:szCs w:val="22"/>
+          <w:lang w:val="fr-CA"/>
+        </w:rPr>
+        <w:t> </w:t>
+      </w:r>
+      <w:r>
+        <w:rPr>
+          <w:rFonts w:ascii="Calibri" w:hAnsi="Calibri" w:cs="Calibri"/>
+          <w:sz w:val="22"/>
+          <w:szCs w:val="22"/>
+          <w:lang w:val="fr-CA"/>
+        </w:rPr>
+        <w:br/>
+      </w:r>
+      <w:r>
+        <w:rPr>
+          <w:rStyle w:val="scxw68196899"/>
+          <w:rFonts w:ascii="Calibri" w:eastAsiaTheme="majorEastAsia" w:hAnsi="Calibri" w:cs="Calibri"/>
+          <w:sz w:val="22"/>
+          <w:szCs w:val="22"/>
+          <w:lang w:val="fr-CA"/>
+        </w:rPr>
+        <w:t> </w:t>
+      </w:r>
+      <w:r>
+        <w:rPr>
+          <w:rFonts w:ascii="Calibri" w:hAnsi="Calibri" w:cs="Calibri"/>
+          <w:sz w:val="22"/>
+          <w:szCs w:val="22"/>
+          <w:lang w:val="fr-CA"/>
+        </w:rPr>
+        <w:br/>
+      </w:r>
+      <w:r>
+        <w:rPr>
+          <w:rStyle w:val="eop"/>
+          <w:rFonts w:ascii="Arial" w:eastAsiaTheme="majorEastAsia" w:hAnsi="Arial" w:cs="Arial"/>
+          <w:color w:val="000000"/>
+          <w:sz w:val="22"/>
+          <w:szCs w:val="22"/>
+          <w:lang w:val="fr-CA"/>
+        </w:rPr>
+        <w:t> </w:t>
+      </w:r>
+    </w:p>
+    <w:p>
+      <w:pPr>
+        <w:pStyle w:val="paragraph"/>
+        <w:spacing w:before="0" w:beforeAutospacing="0" w:after="0" w:afterAutospacing="0"/>
+        <w:jc w:val="center"/>
+        <w:textAlignment w:val="baseline"/>
+        <w:rPr>
+          <w:rFonts w:ascii="Segoe UI" w:hAnsi="Segoe UI" w:cs="Segoe UI"/>
+          <w:sz w:val="18"/>
+          <w:szCs w:val="18"/>
+          <w:lang w:val="fr-CA"/>
+        </w:rPr>
+      </w:pPr>
+      <w:r>
+        <w:rPr>
+          <w:rStyle w:val="normaltextrun"/>
+          <w:rFonts w:ascii="Arial" w:eastAsiaTheme="majorEastAsia" w:hAnsi="Arial" w:cs="Arial"/>
+          <w:color w:val="000000"/>
+          <w:sz w:val="28"/>
+          <w:szCs w:val="28"/>
+          <w:lang w:val="fr-CA"/>
+        </w:rPr>
+        <w:t>TRAVAIL D'ÉQUIPE </w:t>
+      </w:r>
+      <w:r>
+        <w:rPr>
+          <w:rStyle w:val="eop"/>
+          <w:rFonts w:ascii="Arial" w:eastAsiaTheme="majorEastAsia" w:hAnsi="Arial" w:cs="Arial"/>
+          <w:color w:val="000000"/>
+          <w:sz w:val="28"/>
+          <w:szCs w:val="28"/>
+          <w:lang w:val="fr-CA"/>
+        </w:rPr>
+        <w:t> </w:t>
+      </w:r>
+    </w:p>
+    <w:p>
+      <w:pPr>
+        <w:pStyle w:val="paragraph"/>
+        <w:spacing w:before="0" w:beforeAutospacing="0" w:after="0" w:afterAutospacing="0"/>
+        <w:jc w:val="both"/>
+        <w:textAlignment w:val="baseline"/>
+        <w:rPr>
+          <w:rFonts w:ascii="Segoe UI" w:hAnsi="Segoe UI" w:cs="Segoe UI"/>
+          <w:sz w:val="18"/>
+          <w:szCs w:val="18"/>
+          <w:lang w:val="fr-CA"/>
+        </w:rPr>
+      </w:pPr>
+      <w:r>
+        <w:rPr>
+          <w:rStyle w:val="normaltextrun"/>
+          <w:rFonts w:ascii="Arial" w:eastAsiaTheme="majorEastAsia" w:hAnsi="Arial" w:cs="Arial"/>
+          <w:color w:val="000000"/>
+          <w:sz w:val="28"/>
+          <w:szCs w:val="28"/>
+          <w:lang w:val="fr-FR"/>
+        </w:rPr>
+        <w:t> </w:t>
+      </w:r>
+      <w:r>
+        <w:rPr>
+          <w:rStyle w:val="eop"/>
+          <w:rFonts w:ascii="Arial" w:eastAsiaTheme="majorEastAsia" w:hAnsi="Arial" w:cs="Arial"/>
+          <w:color w:val="000000"/>
+          <w:sz w:val="28"/>
+          <w:szCs w:val="28"/>
+          <w:lang w:val="fr-CA"/>
+        </w:rPr>
+        <w:t> </w:t>
+      </w:r>
+    </w:p>
+    <w:p>
+      <w:pPr>
+        <w:pStyle w:val="paragraph"/>
+        <w:spacing w:before="0" w:beforeAutospacing="0" w:after="0" w:afterAutospacing="0"/>
+        <w:jc w:val="both"/>
+        <w:textAlignment w:val="baseline"/>
+        <w:rPr>
+          <w:rFonts w:ascii="Segoe UI" w:hAnsi="Segoe UI" w:cs="Segoe UI"/>
+          <w:sz w:val="18"/>
+          <w:szCs w:val="18"/>
+          <w:lang w:val="fr-CA"/>
+        </w:rPr>
+      </w:pPr>
+      <w:r>
+        <w:rPr>
+          <w:rStyle w:val="normaltextrun"/>
+          <w:rFonts w:ascii="Arial" w:eastAsiaTheme="majorEastAsia" w:hAnsi="Arial" w:cs="Arial"/>
+          <w:color w:val="000000"/>
+          <w:sz w:val="20"/>
+          <w:szCs w:val="20"/>
+          <w:lang w:val="fr-FR"/>
+        </w:rPr>
+        <w:t> </w:t>
+      </w:r>
+      <w:r>
+        <w:rPr>
+          <w:rStyle w:val="eop"/>
+          <w:rFonts w:ascii="Arial" w:eastAsiaTheme="majorEastAsia" w:hAnsi="Arial" w:cs="Arial"/>
+          <w:color w:val="000000"/>
+          <w:sz w:val="20"/>
+          <w:szCs w:val="20"/>
+          <w:lang w:val="fr-CA"/>
+        </w:rPr>
+        <w:t> </w:t>
+      </w:r>
+    </w:p>
+    <w:p>
+      <w:pPr>
+        <w:pStyle w:val="paragraph"/>
+        <w:spacing w:before="0" w:beforeAutospacing="0" w:after="0" w:afterAutospacing="0"/>
+        <w:jc w:val="center"/>
+        <w:textAlignment w:val="baseline"/>
+        <w:rPr>
+          <w:rFonts w:ascii="Segoe UI" w:hAnsi="Segoe UI" w:cs="Segoe UI"/>
+          <w:sz w:val="18"/>
+          <w:szCs w:val="18"/>
+          <w:lang w:val="fr-CA"/>
+        </w:rPr>
+      </w:pPr>
+      <w:r>
+        <w:rPr>
+          <w:rStyle w:val="normaltextrun"/>
+          <w:rFonts w:ascii="Arial" w:eastAsiaTheme="majorEastAsia" w:hAnsi="Arial" w:cs="Arial"/>
+          <w:color w:val="000000"/>
+          <w:sz w:val="28"/>
+          <w:szCs w:val="28"/>
+          <w:lang w:val="fr-CA"/>
+        </w:rPr>
+        <w:t xml:space="preserve">Travail remis à </w:t>
+      </w:r>
+      <w:r>
+        <w:rPr>
+          <w:rStyle w:val="normaltextrun"/>
+          <w:rFonts w:ascii="Arial" w:eastAsiaTheme="majorEastAsia" w:hAnsi="Arial" w:cs="Arial"/>
+          <w:color w:val="000000"/>
+          <w:sz w:val="28"/>
+          <w:szCs w:val="28"/>
+          <w:lang w:val="fr-CA"/>
+        </w:rPr>
+        <w:t>Richard Khoury</w:t>
+      </w:r>
+    </w:p>
+    <w:p>
+      <w:pPr>
+        <w:pStyle w:val="paragraph"/>
+        <w:spacing w:before="0" w:beforeAutospacing="0" w:after="0" w:afterAutospacing="0"/>
+        <w:jc w:val="center"/>
+        <w:textAlignment w:val="baseline"/>
+        <w:rPr>
+          <w:rFonts w:ascii="Segoe UI" w:hAnsi="Segoe UI" w:cs="Segoe UI"/>
+          <w:sz w:val="18"/>
+          <w:szCs w:val="18"/>
+          <w:lang w:val="fr-CA"/>
+        </w:rPr>
+      </w:pPr>
+      <w:r>
+        <w:rPr>
+          <w:rStyle w:val="normaltextrun"/>
+          <w:rFonts w:ascii="Arial" w:eastAsiaTheme="majorEastAsia" w:hAnsi="Arial" w:cs="Arial"/>
+          <w:color w:val="000000"/>
+          <w:sz w:val="28"/>
+          <w:szCs w:val="28"/>
+          <w:lang w:val="fr-CA"/>
+        </w:rPr>
+        <w:t>Enseignant</w:t>
+      </w:r>
+      <w:r>
+        <w:rPr>
+          <w:rStyle w:val="normaltextrun"/>
+          <w:rFonts w:ascii="Arial" w:eastAsiaTheme="majorEastAsia" w:hAnsi="Arial" w:cs="Arial"/>
+          <w:color w:val="000000"/>
+          <w:sz w:val="28"/>
+          <w:szCs w:val="28"/>
+          <w:lang w:val="fr-FR"/>
+        </w:rPr>
+        <w:t> </w:t>
+      </w:r>
+      <w:r>
+        <w:rPr>
+          <w:rStyle w:val="eop"/>
+          <w:rFonts w:ascii="Arial" w:eastAsiaTheme="majorEastAsia" w:hAnsi="Arial" w:cs="Arial"/>
+          <w:color w:val="000000"/>
+          <w:sz w:val="28"/>
+          <w:szCs w:val="28"/>
+          <w:lang w:val="fr-CA"/>
+        </w:rPr>
+        <w:t> </w:t>
+      </w:r>
+    </w:p>
+    <w:p>
+      <w:pPr>
+        <w:pStyle w:val="paragraph"/>
+        <w:spacing w:before="0" w:beforeAutospacing="0" w:after="0" w:afterAutospacing="0"/>
+        <w:jc w:val="both"/>
+        <w:textAlignment w:val="baseline"/>
+        <w:rPr>
+          <w:rFonts w:ascii="Segoe UI" w:hAnsi="Segoe UI" w:cs="Segoe UI"/>
+          <w:sz w:val="18"/>
+          <w:szCs w:val="18"/>
+          <w:lang w:val="fr-CA"/>
+        </w:rPr>
+      </w:pPr>
+      <w:r>
+        <w:rPr>
+          <w:rStyle w:val="normaltextrun"/>
+          <w:rFonts w:ascii="Arial" w:eastAsiaTheme="majorEastAsia" w:hAnsi="Arial" w:cs="Arial"/>
+          <w:color w:val="000000"/>
+          <w:sz w:val="28"/>
+          <w:szCs w:val="28"/>
+          <w:lang w:val="fr-FR"/>
+        </w:rPr>
+        <w:t> </w:t>
+      </w:r>
+      <w:r>
+        <w:rPr>
+          <w:rStyle w:val="eop"/>
+          <w:rFonts w:ascii="Arial" w:eastAsiaTheme="majorEastAsia" w:hAnsi="Arial" w:cs="Arial"/>
+          <w:color w:val="000000"/>
+          <w:sz w:val="28"/>
+          <w:szCs w:val="28"/>
+          <w:lang w:val="fr-CA"/>
+        </w:rPr>
+        <w:t> </w:t>
+      </w:r>
+    </w:p>
+    <w:p>
+      <w:pPr>
+        <w:pStyle w:val="paragraph"/>
+        <w:spacing w:before="0" w:beforeAutospacing="0" w:after="0" w:afterAutospacing="0"/>
+        <w:jc w:val="both"/>
+        <w:textAlignment w:val="baseline"/>
+        <w:rPr>
+          <w:rFonts w:ascii="Segoe UI" w:hAnsi="Segoe UI" w:cs="Segoe UI"/>
+          <w:sz w:val="18"/>
+          <w:szCs w:val="18"/>
+          <w:lang w:val="fr-CA"/>
+        </w:rPr>
+      </w:pPr>
+      <w:r>
+        <w:rPr>
+          <w:rStyle w:val="normaltextrun"/>
+          <w:rFonts w:ascii="Arial" w:eastAsiaTheme="majorEastAsia" w:hAnsi="Arial" w:cs="Arial"/>
+          <w:color w:val="000000"/>
+          <w:sz w:val="20"/>
+          <w:szCs w:val="20"/>
+          <w:lang w:val="fr-FR"/>
+        </w:rPr>
+        <w:t> </w:t>
+      </w:r>
+      <w:r>
+        <w:rPr>
+          <w:rStyle w:val="eop"/>
+          <w:rFonts w:ascii="Arial" w:eastAsiaTheme="majorEastAsia" w:hAnsi="Arial" w:cs="Arial"/>
+          <w:color w:val="000000"/>
+          <w:sz w:val="20"/>
+          <w:szCs w:val="20"/>
+          <w:lang w:val="fr-CA"/>
+        </w:rPr>
+        <w:t> </w:t>
+      </w:r>
+    </w:p>
+    <w:p>
+      <w:pPr>
+        <w:pStyle w:val="paragraph"/>
+        <w:spacing w:before="0" w:beforeAutospacing="0" w:after="0" w:afterAutospacing="0"/>
+        <w:jc w:val="center"/>
+        <w:textAlignment w:val="baseline"/>
+        <w:rPr>
+          <w:rFonts w:ascii="Segoe UI" w:hAnsi="Segoe UI" w:cs="Segoe UI"/>
+          <w:sz w:val="18"/>
+          <w:szCs w:val="18"/>
+          <w:lang w:val="fr-CA"/>
+        </w:rPr>
+      </w:pPr>
+      <w:r>
+        <w:rPr>
+          <w:rStyle w:val="normaltextrun"/>
+          <w:rFonts w:ascii="Arial" w:eastAsiaTheme="majorEastAsia" w:hAnsi="Arial" w:cs="Arial"/>
+          <w:color w:val="000000"/>
+          <w:sz w:val="28"/>
+          <w:szCs w:val="28"/>
+          <w:lang w:val="fr-CA"/>
+        </w:rPr>
+        <w:t>Dans le cadre du cours:</w:t>
+      </w:r>
+      <w:r>
+        <w:rPr>
+          <w:rStyle w:val="normaltextrun"/>
+          <w:rFonts w:ascii="Arial" w:eastAsiaTheme="majorEastAsia" w:hAnsi="Arial" w:cs="Arial"/>
+          <w:color w:val="000000"/>
+          <w:sz w:val="28"/>
+          <w:szCs w:val="28"/>
+          <w:lang w:val="fr-FR"/>
+        </w:rPr>
+        <w:t> </w:t>
+      </w:r>
+      <w:r>
+        <w:rPr>
+          <w:rStyle w:val="eop"/>
+          <w:rFonts w:ascii="Arial" w:eastAsiaTheme="majorEastAsia" w:hAnsi="Arial" w:cs="Arial"/>
+          <w:color w:val="000000"/>
+          <w:sz w:val="28"/>
+          <w:szCs w:val="28"/>
+          <w:lang w:val="fr-CA"/>
+        </w:rPr>
+        <w:t> </w:t>
+      </w:r>
+    </w:p>
+    <w:p>
+      <w:pPr>
+        <w:pStyle w:val="paragraph"/>
+        <w:spacing w:before="0" w:beforeAutospacing="0" w:after="0" w:afterAutospacing="0"/>
+        <w:jc w:val="center"/>
+        <w:textAlignment w:val="baseline"/>
+        <w:rPr>
+          <w:rStyle w:val="normaltextrun"/>
+          <w:rFonts w:ascii="Arial" w:eastAsiaTheme="majorEastAsia" w:hAnsi="Arial" w:cs="Arial"/>
+          <w:color w:val="000000"/>
+          <w:sz w:val="28"/>
+          <w:szCs w:val="28"/>
+          <w:lang w:val="fr-CA"/>
+        </w:rPr>
+      </w:pPr>
+      <w:r>
+        <w:rPr>
+          <w:rStyle w:val="normaltextrun"/>
+          <w:rFonts w:ascii="Arial" w:eastAsiaTheme="majorEastAsia" w:hAnsi="Arial" w:cs="Arial"/>
+          <w:color w:val="000000"/>
+          <w:sz w:val="28"/>
+          <w:szCs w:val="28"/>
+          <w:lang w:val="fr-CA"/>
+        </w:rPr>
+        <w:t>Modèles et langages des bases de données pour l'ingénierie</w:t>
+      </w:r>
+    </w:p>
+    <w:p>
+      <w:pPr>
+        <w:pStyle w:val="paragraph"/>
+        <w:spacing w:before="0" w:beforeAutospacing="0" w:after="0" w:afterAutospacing="0"/>
+        <w:jc w:val="center"/>
+        <w:textAlignment w:val="baseline"/>
+        <w:rPr>
+          <w:rStyle w:val="eop"/>
+          <w:rFonts w:ascii="Arial" w:eastAsiaTheme="majorEastAsia" w:hAnsi="Arial" w:cs="Arial"/>
+          <w:color w:val="000000"/>
+          <w:sz w:val="28"/>
+          <w:szCs w:val="28"/>
+          <w:lang w:val="fr-CA"/>
+        </w:rPr>
+      </w:pPr>
+      <w:r>
+        <w:rPr>
+          <w:rStyle w:val="normaltextrun"/>
+          <w:rFonts w:ascii="Arial" w:eastAsiaTheme="majorEastAsia" w:hAnsi="Arial" w:cs="Arial"/>
+          <w:color w:val="000000"/>
+          <w:sz w:val="28"/>
+          <w:szCs w:val="28"/>
+          <w:lang w:val="fr-FR"/>
+        </w:rPr>
+        <w:t>GLO-</w:t>
+      </w:r>
+      <w:r>
+        <w:rPr>
+          <w:rStyle w:val="normaltextrun"/>
+          <w:rFonts w:ascii="Arial" w:eastAsiaTheme="majorEastAsia" w:hAnsi="Arial" w:cs="Arial"/>
+          <w:color w:val="000000"/>
+          <w:sz w:val="28"/>
+          <w:szCs w:val="28"/>
+          <w:lang w:val="fr-FR"/>
+        </w:rPr>
+        <w:t>2005</w:t>
+      </w:r>
+      <w:r>
+        <w:rPr>
+          <w:rStyle w:val="normaltextrun"/>
+          <w:rFonts w:ascii="Arial" w:eastAsiaTheme="majorEastAsia" w:hAnsi="Arial" w:cs="Arial"/>
+          <w:color w:val="000000"/>
+          <w:sz w:val="28"/>
+          <w:szCs w:val="28"/>
+          <w:lang w:val="fr-FR"/>
+        </w:rPr>
+        <w:t> </w:t>
+      </w:r>
+      <w:r>
+        <w:rPr>
+          <w:rStyle w:val="eop"/>
+          <w:rFonts w:ascii="Arial" w:eastAsiaTheme="majorEastAsia" w:hAnsi="Arial" w:cs="Arial"/>
+          <w:color w:val="000000"/>
+          <w:sz w:val="28"/>
+          <w:szCs w:val="28"/>
+          <w:lang w:val="fr-CA"/>
+        </w:rPr>
+        <w:t> </w:t>
+      </w:r>
+    </w:p>
+    <w:p>
+      <w:pPr>
+        <w:pStyle w:val="paragraph"/>
+        <w:spacing w:before="0" w:beforeAutospacing="0" w:after="0" w:afterAutospacing="0"/>
+        <w:jc w:val="center"/>
+        <w:textAlignment w:val="baseline"/>
+        <w:rPr>
+          <w:rStyle w:val="eop"/>
+          <w:rFonts w:ascii="Arial" w:eastAsiaTheme="majorEastAsia" w:hAnsi="Arial" w:cs="Arial"/>
+          <w:color w:val="000000"/>
+          <w:sz w:val="28"/>
+          <w:szCs w:val="28"/>
+          <w:lang w:val="fr-CA"/>
+        </w:rPr>
+      </w:pPr>
+    </w:p>
+    <w:p>
+      <w:pPr>
+        <w:pStyle w:val="paragraph"/>
+        <w:spacing w:before="0" w:beforeAutospacing="0" w:after="0" w:afterAutospacing="0"/>
+        <w:jc w:val="center"/>
+        <w:textAlignment w:val="baseline"/>
+        <w:rPr>
+          <w:rStyle w:val="eop"/>
+          <w:rFonts w:ascii="Arial" w:eastAsiaTheme="majorEastAsia" w:hAnsi="Arial" w:cs="Arial"/>
+          <w:color w:val="000000"/>
+          <w:sz w:val="28"/>
+          <w:szCs w:val="28"/>
+          <w:lang w:val="fr-CA"/>
+        </w:rPr>
+      </w:pPr>
+    </w:p>
+    <w:p>
+      <w:pPr>
+        <w:pStyle w:val="paragraph"/>
+        <w:spacing w:before="0" w:beforeAutospacing="0" w:after="0" w:afterAutospacing="0"/>
+        <w:jc w:val="center"/>
+        <w:textAlignment w:val="baseline"/>
+        <w:rPr>
+          <w:rFonts w:ascii="Segoe UI" w:hAnsi="Segoe UI" w:cs="Segoe UI"/>
+          <w:sz w:val="18"/>
+          <w:szCs w:val="18"/>
+          <w:lang w:val="fr-CA"/>
+        </w:rPr>
+      </w:pPr>
+    </w:p>
+    <w:p>
+      <w:pPr>
+        <w:pStyle w:val="paragraph"/>
+        <w:spacing w:before="0" w:beforeAutospacing="0" w:after="0" w:afterAutospacing="0"/>
+        <w:jc w:val="both"/>
+        <w:textAlignment w:val="baseline"/>
+        <w:rPr>
+          <w:rFonts w:ascii="Segoe UI" w:hAnsi="Segoe UI" w:cs="Segoe UI"/>
+          <w:sz w:val="18"/>
+          <w:szCs w:val="18"/>
+          <w:lang w:val="fr-CA"/>
+        </w:rPr>
+      </w:pPr>
+      <w:r>
+        <w:rPr>
+          <w:rStyle w:val="eop"/>
+          <w:rFonts w:ascii="Arial" w:eastAsiaTheme="majorEastAsia" w:hAnsi="Arial" w:cs="Arial"/>
+          <w:color w:val="000000"/>
+          <w:sz w:val="20"/>
+          <w:szCs w:val="20"/>
+          <w:lang w:val="fr-CA"/>
+        </w:rPr>
+        <w:t> </w:t>
+      </w:r>
+    </w:p>
+    <w:p>
+      <w:pPr>
+        <w:pStyle w:val="paragraph"/>
+        <w:spacing w:before="0" w:beforeAutospacing="0" w:after="0" w:afterAutospacing="0"/>
+        <w:jc w:val="center"/>
+        <w:textAlignment w:val="baseline"/>
+        <w:rPr>
+          <w:rStyle w:val="eop"/>
+          <w:rFonts w:ascii="Segoe UI" w:hAnsi="Segoe UI" w:cs="Segoe UI"/>
+          <w:sz w:val="18"/>
+          <w:szCs w:val="18"/>
+          <w:lang w:val="fr-CA"/>
+        </w:rPr>
+      </w:pPr>
+      <w:r>
+        <w:rPr>
+          <w:rStyle w:val="eop"/>
+          <w:rFonts w:ascii="Arial" w:eastAsiaTheme="majorEastAsia" w:hAnsi="Arial" w:cs="Arial"/>
+          <w:color w:val="000000"/>
+          <w:sz w:val="20"/>
+          <w:szCs w:val="20"/>
+          <w:lang w:val="fr-CA"/>
+        </w:rPr>
+        <w:t> </w:t>
+      </w:r>
+      <w:r>
+        <w:rPr>
+          <w:rStyle w:val="normaltextrun"/>
+          <w:rFonts w:ascii="Arial" w:eastAsiaTheme="majorEastAsia" w:hAnsi="Arial" w:cs="Arial"/>
+          <w:color w:val="000000"/>
+          <w:sz w:val="28"/>
+          <w:szCs w:val="28"/>
+          <w:lang w:val="fr-CA"/>
+        </w:rPr>
+        <w:t>Le-Brodeur</w:t>
+      </w:r>
+      <w:r>
+        <w:rPr>
+          <w:rStyle w:val="normaltextrun"/>
+          <w:rFonts w:ascii="Arial" w:eastAsiaTheme="majorEastAsia" w:hAnsi="Arial" w:cs="Arial"/>
+          <w:color w:val="000000"/>
+          <w:sz w:val="28"/>
+          <w:szCs w:val="28"/>
+          <w:lang w:val="fr-CA"/>
+        </w:rPr>
+        <w:t xml:space="preserve">, </w:t>
+      </w:r>
+      <w:r>
+        <w:rPr>
+          <w:rStyle w:val="normaltextrun"/>
+          <w:rFonts w:ascii="Arial" w:eastAsiaTheme="majorEastAsia" w:hAnsi="Arial" w:cs="Arial"/>
+          <w:color w:val="000000"/>
+          <w:sz w:val="28"/>
+          <w:szCs w:val="28"/>
+          <w:lang w:val="fr-CA"/>
+        </w:rPr>
+        <w:t xml:space="preserve">Yoan </w:t>
+      </w:r>
+      <w:r>
+        <w:rPr>
+          <w:rStyle w:val="normaltextrun"/>
+          <w:rFonts w:ascii="Arial" w:eastAsiaTheme="majorEastAsia" w:hAnsi="Arial" w:cs="Arial"/>
+          <w:color w:val="000000"/>
+          <w:sz w:val="28"/>
+          <w:szCs w:val="28"/>
+          <w:lang w:val="fr-CA"/>
+        </w:rPr>
+        <w:t>(537002007) </w:t>
+      </w:r>
+    </w:p>
+    <w:p>
+      <w:pPr>
+        <w:pStyle w:val="paragraph"/>
+        <w:spacing w:before="0" w:beforeAutospacing="0" w:after="0" w:afterAutospacing="0"/>
+        <w:jc w:val="center"/>
+        <w:textAlignment w:val="baseline"/>
+        <w:rPr>
+          <w:rFonts w:ascii="Segoe UI" w:hAnsi="Segoe UI" w:cs="Segoe UI"/>
+          <w:sz w:val="18"/>
+          <w:szCs w:val="18"/>
+          <w:lang w:val="fr-CA"/>
+        </w:rPr>
+      </w:pPr>
+      <w:proofErr w:type="spellStart"/>
+      <w:r>
+        <w:rPr>
+          <w:rStyle w:val="normaltextrun"/>
+          <w:rFonts w:ascii="Arial" w:eastAsiaTheme="majorEastAsia" w:hAnsi="Arial" w:cs="Arial"/>
+          <w:color w:val="000000"/>
+          <w:sz w:val="28"/>
+          <w:szCs w:val="28"/>
+          <w:lang w:val="fr-CA"/>
+        </w:rPr>
+        <w:t>Xion</w:t>
+      </w:r>
+      <w:proofErr w:type="spellEnd"/>
+      <w:r>
+        <w:rPr>
+          <w:rStyle w:val="normaltextrun"/>
+          <w:rFonts w:ascii="Arial" w:eastAsiaTheme="majorEastAsia" w:hAnsi="Arial" w:cs="Arial"/>
+          <w:color w:val="000000"/>
+          <w:sz w:val="28"/>
+          <w:szCs w:val="28"/>
+          <w:lang w:val="fr-CA"/>
+        </w:rPr>
+        <w:t xml:space="preserve">, </w:t>
+      </w:r>
+      <w:r>
+        <w:rPr>
+          <w:rStyle w:val="normaltextrun"/>
+          <w:rFonts w:ascii="Arial" w:eastAsiaTheme="majorEastAsia" w:hAnsi="Arial" w:cs="Arial"/>
+          <w:color w:val="000000"/>
+          <w:sz w:val="28"/>
+          <w:szCs w:val="28"/>
+          <w:lang w:val="fr-CA"/>
+        </w:rPr>
+        <w:t>Gang</w:t>
+      </w:r>
+      <w:r>
+        <w:rPr>
+          <w:rStyle w:val="normaltextrun"/>
+          <w:rFonts w:ascii="Arial" w:eastAsiaTheme="majorEastAsia" w:hAnsi="Arial" w:cs="Arial"/>
+          <w:color w:val="000000"/>
+          <w:sz w:val="28"/>
+          <w:szCs w:val="28"/>
+          <w:lang w:val="fr-CA"/>
+        </w:rPr>
+        <w:t xml:space="preserve"> (537002007) </w:t>
+      </w:r>
+    </w:p>
+    <w:p>
+      <w:pPr>
+        <w:pStyle w:val="paragraph"/>
+        <w:spacing w:before="0" w:beforeAutospacing="0" w:after="0" w:afterAutospacing="0"/>
+        <w:jc w:val="center"/>
+        <w:textAlignment w:val="baseline"/>
+        <w:rPr>
+          <w:rFonts w:ascii="Segoe UI" w:hAnsi="Segoe UI" w:cs="Segoe UI"/>
+          <w:sz w:val="18"/>
+          <w:szCs w:val="18"/>
+          <w:lang w:val="fr-CA"/>
+        </w:rPr>
+      </w:pPr>
+      <w:r>
+        <w:rPr>
+          <w:rStyle w:val="normaltextrun"/>
+          <w:rFonts w:ascii="Arial" w:eastAsiaTheme="majorEastAsia" w:hAnsi="Arial" w:cs="Arial"/>
+          <w:color w:val="000000"/>
+          <w:sz w:val="28"/>
+          <w:szCs w:val="28"/>
+          <w:lang w:val="fr-CA"/>
+        </w:rPr>
+        <w:t>Poulin, Charles (537002007) </w:t>
+      </w:r>
+    </w:p>
+    <w:p>
+      <w:pPr>
+        <w:pStyle w:val="paragraph"/>
+        <w:spacing w:before="0" w:beforeAutospacing="0" w:after="0" w:afterAutospacing="0"/>
+        <w:jc w:val="center"/>
+        <w:textAlignment w:val="baseline"/>
+        <w:rPr>
+          <w:rStyle w:val="eop"/>
+          <w:rFonts w:ascii="Arial" w:eastAsiaTheme="majorEastAsia" w:hAnsi="Arial" w:cs="Arial"/>
+          <w:color w:val="000000"/>
+          <w:sz w:val="28"/>
+          <w:szCs w:val="28"/>
+          <w:lang w:val="fr-CA"/>
+        </w:rPr>
+      </w:pPr>
+      <w:r>
+        <w:rPr>
+          <w:rStyle w:val="normaltextrun"/>
+          <w:rFonts w:ascii="Arial" w:eastAsiaTheme="majorEastAsia" w:hAnsi="Arial" w:cs="Arial"/>
+          <w:color w:val="000000"/>
+          <w:sz w:val="28"/>
+          <w:szCs w:val="28"/>
+          <w:lang w:val="fr-CA"/>
+        </w:rPr>
+        <w:t> </w:t>
+      </w:r>
+      <w:r>
+        <w:rPr>
+          <w:rStyle w:val="eop"/>
+          <w:rFonts w:ascii="Arial" w:eastAsiaTheme="majorEastAsia" w:hAnsi="Arial" w:cs="Arial"/>
+          <w:color w:val="000000"/>
+          <w:sz w:val="28"/>
+          <w:szCs w:val="28"/>
+          <w:lang w:val="fr-CA"/>
+        </w:rPr>
+        <w:t> </w:t>
+      </w:r>
+    </w:p>
+    <w:p>
+      <w:pPr>
+        <w:pStyle w:val="paragraph"/>
+        <w:spacing w:before="0" w:beforeAutospacing="0" w:after="0" w:afterAutospacing="0"/>
+        <w:jc w:val="center"/>
+        <w:textAlignment w:val="baseline"/>
+        <w:rPr>
+          <w:rStyle w:val="eop"/>
+          <w:rFonts w:ascii="Arial" w:eastAsiaTheme="majorEastAsia" w:hAnsi="Arial" w:cs="Arial"/>
+          <w:color w:val="000000"/>
+          <w:sz w:val="28"/>
+          <w:szCs w:val="28"/>
+          <w:lang w:val="fr-CA"/>
+        </w:rPr>
+      </w:pPr>
+    </w:p>
+    <w:p>
+      <w:pPr>
+        <w:pStyle w:val="paragraph"/>
+        <w:spacing w:before="0" w:beforeAutospacing="0" w:after="0" w:afterAutospacing="0"/>
+        <w:jc w:val="center"/>
+        <w:textAlignment w:val="baseline"/>
+        <w:rPr>
+          <w:rStyle w:val="eop"/>
+          <w:rFonts w:ascii="Arial" w:eastAsiaTheme="majorEastAsia" w:hAnsi="Arial" w:cs="Arial"/>
+          <w:color w:val="000000"/>
+          <w:sz w:val="28"/>
+          <w:szCs w:val="28"/>
+          <w:lang w:val="fr-CA"/>
+        </w:rPr>
+      </w:pPr>
+    </w:p>
+    <w:p>
+      <w:pPr>
+        <w:pStyle w:val="paragraph"/>
+        <w:spacing w:before="0" w:beforeAutospacing="0" w:after="0" w:afterAutospacing="0"/>
+        <w:jc w:val="center"/>
+        <w:textAlignment w:val="baseline"/>
+        <w:rPr>
+          <w:rStyle w:val="eop"/>
+          <w:rFonts w:ascii="Arial" w:eastAsiaTheme="majorEastAsia" w:hAnsi="Arial" w:cs="Arial"/>
+          <w:color w:val="000000"/>
+          <w:sz w:val="28"/>
+          <w:szCs w:val="28"/>
+          <w:lang w:val="fr-CA"/>
+        </w:rPr>
+      </w:pPr>
+    </w:p>
+    <w:p>
+      <w:pPr>
+        <w:pStyle w:val="paragraph"/>
+        <w:spacing w:before="0" w:beforeAutospacing="0" w:after="0" w:afterAutospacing="0"/>
+        <w:jc w:val="center"/>
+        <w:textAlignment w:val="baseline"/>
+        <w:rPr>
+          <w:rStyle w:val="eop"/>
+          <w:rFonts w:ascii="Arial" w:eastAsiaTheme="majorEastAsia" w:hAnsi="Arial" w:cs="Arial"/>
+          <w:color w:val="000000"/>
+          <w:sz w:val="28"/>
+          <w:szCs w:val="28"/>
+          <w:lang w:val="fr-CA"/>
+        </w:rPr>
+      </w:pPr>
+    </w:p>
+    <w:p>
+      <w:pPr>
+        <w:pStyle w:val="paragraph"/>
+        <w:spacing w:before="0" w:beforeAutospacing="0" w:after="0" w:afterAutospacing="0"/>
+        <w:jc w:val="center"/>
+        <w:textAlignment w:val="baseline"/>
+        <w:rPr>
+          <w:rFonts w:ascii="Segoe UI" w:hAnsi="Segoe UI" w:cs="Segoe UI"/>
+          <w:sz w:val="18"/>
+          <w:szCs w:val="18"/>
+          <w:lang w:val="fr-CA"/>
+        </w:rPr>
+      </w:pPr>
+    </w:p>
+    <w:p>
+      <w:pPr>
+        <w:pStyle w:val="paragraph"/>
+        <w:spacing w:before="0" w:beforeAutospacing="0" w:after="0" w:afterAutospacing="0"/>
+        <w:jc w:val="center"/>
+        <w:textAlignment w:val="baseline"/>
+        <w:rPr>
+          <w:rFonts w:ascii="Segoe UI" w:hAnsi="Segoe UI" w:cs="Segoe UI"/>
+          <w:sz w:val="18"/>
+          <w:szCs w:val="18"/>
+          <w:lang w:val="fr-CA"/>
+        </w:rPr>
+      </w:pPr>
+      <w:r>
+        <w:rPr>
+          <w:rStyle w:val="normaltextrun"/>
+          <w:rFonts w:ascii="Arial" w:eastAsiaTheme="majorEastAsia" w:hAnsi="Arial" w:cs="Arial"/>
+          <w:color w:val="000000"/>
+          <w:sz w:val="28"/>
+          <w:szCs w:val="28"/>
+          <w:lang w:val="fr-CA"/>
+        </w:rPr>
+        <w:t xml:space="preserve">Département </w:t>
+      </w:r>
+      <w:r>
+        <w:rPr>
+          <w:rStyle w:val="normaltextrun"/>
+          <w:rFonts w:ascii="Arial" w:eastAsiaTheme="majorEastAsia" w:hAnsi="Arial" w:cs="Arial"/>
+          <w:sz w:val="28"/>
+          <w:szCs w:val="28"/>
+          <w:lang w:val="fr-CA"/>
+        </w:rPr>
+        <w:t>d’informatique et de génie logiciel </w:t>
+      </w:r>
+      <w:r>
+        <w:rPr>
+          <w:rStyle w:val="eop"/>
+          <w:rFonts w:ascii="Arial" w:eastAsiaTheme="majorEastAsia" w:hAnsi="Arial" w:cs="Arial"/>
+          <w:sz w:val="28"/>
+          <w:szCs w:val="28"/>
+          <w:lang w:val="fr-CA"/>
+        </w:rPr>
+        <w:t> </w:t>
+      </w:r>
+    </w:p>
+    <w:p>
+      <w:pPr>
+        <w:pStyle w:val="paragraph"/>
+        <w:spacing w:before="0" w:beforeAutospacing="0" w:after="0" w:afterAutospacing="0"/>
+        <w:jc w:val="center"/>
+        <w:textAlignment w:val="baseline"/>
+        <w:rPr>
+          <w:rFonts w:ascii="Segoe UI" w:hAnsi="Segoe UI" w:cs="Segoe UI"/>
+          <w:sz w:val="18"/>
+          <w:szCs w:val="18"/>
+          <w:lang w:val="fr-CA"/>
+        </w:rPr>
+      </w:pPr>
+      <w:r>
+        <w:rPr>
+          <w:rStyle w:val="eop"/>
+          <w:rFonts w:ascii="Arial" w:eastAsiaTheme="majorEastAsia" w:hAnsi="Arial" w:cs="Arial"/>
+          <w:color w:val="000000"/>
+          <w:sz w:val="28"/>
+          <w:szCs w:val="28"/>
+          <w:lang w:val="fr-CA"/>
+        </w:rPr>
+        <w:t> </w:t>
+      </w:r>
+    </w:p>
+    <w:p>
+      <w:pPr>
+        <w:pStyle w:val="paragraph"/>
+        <w:spacing w:before="0" w:beforeAutospacing="0" w:after="0" w:afterAutospacing="0"/>
+        <w:jc w:val="center"/>
+        <w:textAlignment w:val="baseline"/>
+        <w:rPr>
+          <w:rStyle w:val="eop"/>
+          <w:rFonts w:ascii="Arial" w:eastAsiaTheme="majorEastAsia" w:hAnsi="Arial" w:cs="Arial"/>
+          <w:color w:val="000000"/>
+          <w:sz w:val="28"/>
+          <w:szCs w:val="28"/>
+          <w:lang w:val="fr-CA"/>
+        </w:rPr>
+      </w:pPr>
+      <w:r>
+        <w:rPr>
+          <w:rStyle w:val="normaltextrun"/>
+          <w:rFonts w:ascii="Arial" w:eastAsiaTheme="majorEastAsia" w:hAnsi="Arial" w:cs="Arial"/>
+          <w:color w:val="000000"/>
+          <w:sz w:val="28"/>
+          <w:szCs w:val="28"/>
+          <w:lang w:val="fr-FR"/>
+        </w:rPr>
+        <w:t>  </w:t>
+      </w:r>
+      <w:r>
+        <w:rPr>
+          <w:rStyle w:val="eop"/>
+          <w:rFonts w:ascii="Arial" w:eastAsiaTheme="majorEastAsia" w:hAnsi="Arial" w:cs="Arial"/>
+          <w:color w:val="000000"/>
+          <w:sz w:val="28"/>
+          <w:szCs w:val="28"/>
+          <w:lang w:val="fr-CA"/>
+        </w:rPr>
+        <w:t> </w:t>
+      </w:r>
+    </w:p>
+    <w:p>
+      <w:pPr>
+        <w:pStyle w:val="paragraph"/>
+        <w:spacing w:before="0" w:beforeAutospacing="0" w:after="0" w:afterAutospacing="0"/>
+        <w:jc w:val="center"/>
+        <w:textAlignment w:val="baseline"/>
+        <w:rPr>
+          <w:rStyle w:val="eop"/>
+          <w:rFonts w:ascii="Arial" w:eastAsiaTheme="majorEastAsia" w:hAnsi="Arial" w:cs="Arial"/>
+          <w:color w:val="000000"/>
+          <w:sz w:val="28"/>
+          <w:szCs w:val="28"/>
+          <w:lang w:val="fr-CA"/>
+        </w:rPr>
+      </w:pPr>
+    </w:p>
+    <w:p>
+      <w:pPr>
+        <w:pStyle w:val="paragraph"/>
+        <w:spacing w:before="0" w:beforeAutospacing="0" w:after="0" w:afterAutospacing="0"/>
+        <w:jc w:val="center"/>
+        <w:textAlignment w:val="baseline"/>
+        <w:rPr>
+          <w:rStyle w:val="eop"/>
+          <w:rFonts w:ascii="Arial" w:eastAsiaTheme="majorEastAsia" w:hAnsi="Arial" w:cs="Arial"/>
+          <w:color w:val="000000"/>
+          <w:sz w:val="28"/>
+          <w:szCs w:val="28"/>
+          <w:lang w:val="fr-CA"/>
+        </w:rPr>
+      </w:pPr>
+    </w:p>
+    <w:p>
+      <w:pPr>
+        <w:pStyle w:val="paragraph"/>
+        <w:spacing w:before="0" w:beforeAutospacing="0" w:after="0" w:afterAutospacing="0"/>
+        <w:jc w:val="center"/>
+        <w:textAlignment w:val="baseline"/>
+        <w:rPr>
+          <w:rStyle w:val="eop"/>
+          <w:rFonts w:ascii="Arial" w:eastAsiaTheme="majorEastAsia" w:hAnsi="Arial" w:cs="Arial"/>
+          <w:color w:val="000000"/>
+          <w:sz w:val="28"/>
+          <w:szCs w:val="28"/>
+          <w:lang w:val="fr-CA"/>
+        </w:rPr>
+      </w:pPr>
+    </w:p>
+    <w:p>
+      <w:pPr>
+        <w:pStyle w:val="paragraph"/>
+        <w:spacing w:before="0" w:beforeAutospacing="0" w:after="0" w:afterAutospacing="0"/>
+        <w:jc w:val="center"/>
+        <w:textAlignment w:val="baseline"/>
+        <w:rPr>
+          <w:rStyle w:val="eop"/>
+          <w:rFonts w:ascii="Arial" w:eastAsiaTheme="majorEastAsia" w:hAnsi="Arial" w:cs="Arial"/>
+          <w:color w:val="000000"/>
+          <w:sz w:val="28"/>
+          <w:szCs w:val="28"/>
+          <w:lang w:val="fr-CA"/>
+        </w:rPr>
+      </w:pPr>
+    </w:p>
+    <w:p>
+      <w:pPr>
+        <w:pStyle w:val="paragraph"/>
+        <w:spacing w:before="0" w:beforeAutospacing="0" w:after="0" w:afterAutospacing="0"/>
+        <w:jc w:val="center"/>
+        <w:textAlignment w:val="baseline"/>
+        <w:rPr>
+          <w:rStyle w:val="eop"/>
+          <w:rFonts w:ascii="Arial" w:eastAsiaTheme="majorEastAsia" w:hAnsi="Arial" w:cs="Arial"/>
+          <w:color w:val="000000"/>
+          <w:sz w:val="28"/>
+          <w:szCs w:val="28"/>
+          <w:lang w:val="fr-CA"/>
+        </w:rPr>
+      </w:pPr>
+    </w:p>
+    <w:p>
+      <w:pPr>
+        <w:pStyle w:val="paragraph"/>
+        <w:spacing w:before="0" w:beforeAutospacing="0" w:after="0" w:afterAutospacing="0"/>
+        <w:jc w:val="center"/>
+        <w:textAlignment w:val="baseline"/>
+        <w:rPr>
+          <w:rStyle w:val="eop"/>
+          <w:rFonts w:ascii="Arial" w:eastAsiaTheme="majorEastAsia" w:hAnsi="Arial" w:cs="Arial"/>
+          <w:color w:val="000000"/>
+          <w:sz w:val="28"/>
+          <w:szCs w:val="28"/>
+          <w:lang w:val="fr-CA"/>
+        </w:rPr>
+      </w:pPr>
+    </w:p>
+    <w:p>
+      <w:pPr>
+        <w:pStyle w:val="paragraph"/>
+        <w:spacing w:before="0" w:beforeAutospacing="0" w:after="0" w:afterAutospacing="0"/>
+        <w:jc w:val="center"/>
+        <w:textAlignment w:val="baseline"/>
+        <w:rPr>
+          <w:rStyle w:val="eop"/>
+          <w:rFonts w:ascii="Arial" w:eastAsiaTheme="majorEastAsia" w:hAnsi="Arial" w:cs="Arial"/>
+          <w:color w:val="000000"/>
+          <w:sz w:val="28"/>
+          <w:szCs w:val="28"/>
+          <w:lang w:val="fr-CA"/>
+        </w:rPr>
+      </w:pPr>
+    </w:p>
+    <w:p>
+      <w:pPr>
+        <w:pStyle w:val="paragraph"/>
+        <w:spacing w:before="0" w:beforeAutospacing="0" w:after="0" w:afterAutospacing="0"/>
+        <w:jc w:val="center"/>
+        <w:textAlignment w:val="baseline"/>
+        <w:rPr>
+          <w:rFonts w:ascii="Segoe UI" w:hAnsi="Segoe UI" w:cs="Segoe UI"/>
+          <w:sz w:val="18"/>
+          <w:szCs w:val="18"/>
+          <w:lang w:val="fr-CA"/>
+        </w:rPr>
+      </w:pPr>
+    </w:p>
+    <w:p>
+      <w:pPr>
+        <w:pStyle w:val="paragraph"/>
+        <w:spacing w:before="0" w:beforeAutospacing="0" w:after="0" w:afterAutospacing="0"/>
+        <w:jc w:val="center"/>
+        <w:textAlignment w:val="baseline"/>
+        <w:rPr>
+          <w:rFonts w:ascii="Segoe UI" w:hAnsi="Segoe UI" w:cs="Segoe UI"/>
+          <w:sz w:val="18"/>
+          <w:szCs w:val="18"/>
+          <w:lang w:val="fr-CA"/>
+        </w:rPr>
+      </w:pPr>
+      <w:r>
+        <w:rPr>
+          <w:rStyle w:val="normaltextrun"/>
+          <w:rFonts w:ascii="Arial" w:eastAsiaTheme="majorEastAsia" w:hAnsi="Arial" w:cs="Arial"/>
+          <w:color w:val="000000"/>
+          <w:sz w:val="28"/>
+          <w:szCs w:val="28"/>
+          <w:lang w:val="fr-CA"/>
+        </w:rPr>
+        <w:t>Université Laval</w:t>
+      </w:r>
+      <w:r>
+        <w:rPr>
+          <w:rStyle w:val="normaltextrun"/>
+          <w:rFonts w:ascii="Arial" w:eastAsiaTheme="majorEastAsia" w:hAnsi="Arial" w:cs="Arial"/>
+          <w:color w:val="000000"/>
+          <w:sz w:val="28"/>
+          <w:szCs w:val="28"/>
+          <w:lang w:val="fr-FR"/>
+        </w:rPr>
+        <w:t> </w:t>
+      </w:r>
+      <w:r>
+        <w:rPr>
+          <w:rStyle w:val="eop"/>
+          <w:rFonts w:ascii="Arial" w:eastAsiaTheme="majorEastAsia" w:hAnsi="Arial" w:cs="Arial"/>
+          <w:color w:val="000000"/>
+          <w:sz w:val="28"/>
+          <w:szCs w:val="28"/>
+          <w:lang w:val="fr-CA"/>
+        </w:rPr>
+        <w:t> </w:t>
+      </w:r>
+    </w:p>
+    <w:p>
+      <w:pPr>
+        <w:pStyle w:val="paragraph"/>
+        <w:spacing w:before="0" w:beforeAutospacing="0" w:after="0" w:afterAutospacing="0"/>
+        <w:jc w:val="center"/>
+        <w:textAlignment w:val="baseline"/>
+        <w:rPr>
+          <w:rFonts w:ascii="Segoe UI" w:hAnsi="Segoe UI" w:cs="Segoe UI"/>
+          <w:sz w:val="18"/>
+          <w:szCs w:val="18"/>
+          <w:lang w:val="fr-CA"/>
+        </w:rPr>
+      </w:pPr>
+      <w:r>
+        <w:rPr>
+          <w:rStyle w:val="normaltextrun"/>
+          <w:rFonts w:ascii="Arial" w:eastAsiaTheme="majorEastAsia" w:hAnsi="Arial" w:cs="Arial"/>
+          <w:color w:val="000000"/>
+          <w:sz w:val="28"/>
+          <w:szCs w:val="28"/>
+          <w:lang w:val="fr-CA"/>
+        </w:rPr>
+        <w:t>16</w:t>
+      </w:r>
+      <w:r>
+        <w:rPr>
+          <w:rStyle w:val="normaltextrun"/>
+          <w:rFonts w:ascii="Arial" w:eastAsiaTheme="majorEastAsia" w:hAnsi="Arial" w:cs="Arial"/>
+          <w:color w:val="000000"/>
+          <w:sz w:val="28"/>
+          <w:szCs w:val="28"/>
+          <w:lang w:val="fr-CA"/>
+        </w:rPr>
+        <w:t xml:space="preserve"> </w:t>
+      </w:r>
+      <w:r>
+        <w:rPr>
+          <w:rStyle w:val="normaltextrun"/>
+          <w:rFonts w:ascii="Arial" w:eastAsiaTheme="majorEastAsia" w:hAnsi="Arial" w:cs="Arial"/>
+          <w:color w:val="000000"/>
+          <w:sz w:val="28"/>
+          <w:szCs w:val="28"/>
+          <w:lang w:val="fr-CA"/>
+        </w:rPr>
+        <w:t>avril</w:t>
+      </w:r>
+      <w:r>
+        <w:rPr>
+          <w:rStyle w:val="normaltextrun"/>
+          <w:rFonts w:ascii="Arial" w:eastAsiaTheme="majorEastAsia" w:hAnsi="Arial" w:cs="Arial"/>
+          <w:color w:val="000000"/>
+          <w:sz w:val="28"/>
+          <w:szCs w:val="28"/>
+          <w:lang w:val="fr-CA"/>
+        </w:rPr>
+        <w:t xml:space="preserve"> 2024</w:t>
+      </w:r>
+      <w:r>
+        <w:rPr>
+          <w:rStyle w:val="normaltextrun"/>
+          <w:rFonts w:ascii="Arial" w:eastAsiaTheme="majorEastAsia" w:hAnsi="Arial" w:cs="Arial"/>
+          <w:color w:val="000000"/>
+          <w:sz w:val="28"/>
+          <w:szCs w:val="28"/>
+          <w:lang w:val="fr-FR"/>
+        </w:rPr>
+        <w:t> </w:t>
+      </w:r>
+      <w:r>
+        <w:rPr>
+          <w:rStyle w:val="eop"/>
+          <w:rFonts w:ascii="Arial" w:eastAsiaTheme="majorEastAsia" w:hAnsi="Arial" w:cs="Arial"/>
+          <w:color w:val="000000"/>
+          <w:sz w:val="28"/>
+          <w:szCs w:val="28"/>
+          <w:lang w:val="fr-CA"/>
+        </w:rPr>
+        <w:t> </w:t>
+      </w:r>
+    </w:p>
+    <w:p>
+      <w:pPr>
+        <w:rPr>
+          <w:rFonts w:ascii="Times New Roman" w:hAnsi="Times New Roman" w:cs="Times New Roman"/>
+          <w:b/>
+          <w:bCs/>
+          <w:lang w:val="fr-CA"/>
+        </w:rPr>
+      </w:pPr>
+      <w:r>
+        <w:rPr>
+          <w:b/>
+          <w:bCs/>
+          <w:lang w:val="fr-CA"/>
+        </w:rPr>
+        <w:br w:type="page"/>
+      </w:r>
+      <w:r>
+        <w:rPr>
+          <w:rFonts w:ascii="Times New Roman" w:hAnsi="Times New Roman" w:cs="Times New Roman"/>
+          <w:b/>
+          <w:bCs/>
+          <w:lang w:val="fr-CA"/>
+        </w:rPr>
+        <w:lastRenderedPageBreak/>
+        <w:t>Table des matières</w:t>
+      </w:r>
+    </w:p>
+    <w:p>
+      <w:pPr>
+        <w:rPr>
+          <w:rFonts w:ascii="Times New Roman" w:hAnsi="Times New Roman" w:cs="Times New Roman"/>
+          <w:b/>
+          <w:bCs/>
+          <w:lang w:val="fr-CA"/>
+        </w:rPr>
+      </w:pPr>
+    </w:p>
+    <w:p>
+      <w:pPr>
+        <w:rPr>
+          <w:rFonts w:ascii="Times New Roman" w:hAnsi="Times New Roman" w:cs="Times New Roman"/>
+          <w:b/>
+          <w:bCs/>
+          <w:lang w:val="fr-CA"/>
+        </w:rPr>
+      </w:pPr>
+      <w:r>
+        <w:rPr>
+          <w:rFonts w:ascii="Times New Roman" w:hAnsi="Times New Roman" w:cs="Times New Roman"/>
+          <w:b/>
+          <w:bCs/>
+          <w:lang w:val="fr-CA"/>
+        </w:rPr>
+        <w:br w:type="page"/>
+      </w:r>
+    </w:p>
+    <w:p>
+      <w:pPr>
+        <w:pStyle w:val="Heading2"/>
+        <w:spacing w:before="120" w:after="120" w:line="276" w:lineRule="auto"/>
+        <w:rPr>
+          <w:rFonts w:ascii="Times New Roman" w:hAnsi="Times New Roman" w:cs="Times New Roman"/>
+          <w:b/>
+          <w:bCs/>
+          <w:color w:val="auto"/>
+          <w:sz w:val="24"/>
+          <w:szCs w:val="24"/>
+          <w:lang w:val="fr-CA"/>
+        </w:rPr>
+      </w:pPr>
+      <w:r>
+        <w:rPr>
+          <w:rFonts w:ascii="Times New Roman" w:hAnsi="Times New Roman" w:cs="Times New Roman"/>
+          <w:b/>
+          <w:bCs/>
+          <w:color w:val="auto"/>
+          <w:sz w:val="24"/>
+          <w:szCs w:val="24"/>
+          <w:lang w:val="fr-CA"/>
+        </w:rPr>
+        <w:lastRenderedPageBreak/>
+        <w:t>Problèmes et exigences</w:t>
+      </w:r>
+    </w:p>
+    <w:p>
+      <w:pPr>
+        <w:pStyle w:val="Heading2"/>
+        <w:spacing w:before="120" w:after="120" w:line="276" w:lineRule="auto"/>
+        <w:rPr>
+          <w:rFonts w:ascii="Times New Roman" w:hAnsi="Times New Roman" w:cs="Times New Roman"/>
+          <w:b/>
+          <w:bCs/>
+          <w:color w:val="auto"/>
+          <w:sz w:val="24"/>
+          <w:szCs w:val="24"/>
+          <w:lang w:val="fr-CA"/>
+        </w:rPr>
+      </w:pPr>
+    </w:p>
+    <w:p>
+      <w:pPr>
+        <w:pStyle w:val="Heading2"/>
+        <w:spacing w:before="120" w:after="120" w:line="276" w:lineRule="auto"/>
+        <w:rPr>
+          <w:rFonts w:ascii="Times New Roman" w:hAnsi="Times New Roman" w:cs="Times New Roman"/>
+          <w:b/>
+          <w:bCs/>
+          <w:color w:val="auto"/>
+          <w:sz w:val="24"/>
+          <w:szCs w:val="24"/>
+          <w:lang w:val="fr-CA"/>
+        </w:rPr>
+      </w:pPr>
+      <w:r>
+        <w:rPr>
+          <w:rFonts w:ascii="Times New Roman" w:hAnsi="Times New Roman" w:cs="Times New Roman"/>
+          <w:b/>
+          <w:bCs/>
+          <w:color w:val="auto"/>
+          <w:sz w:val="24"/>
+          <w:szCs w:val="24"/>
+          <w:lang w:val="fr-CA"/>
+        </w:rPr>
+        <w:t>Spécificité du Système et responsabilités des trois niveaux</w:t>
+      </w:r>
+    </w:p>
+    <w:p>
+      <w:pPr>
+        <w:pStyle w:val="Heading2"/>
+        <w:spacing w:before="120" w:after="120" w:line="276" w:lineRule="auto"/>
+        <w:rPr>
+          <w:rFonts w:ascii="Times New Roman" w:hAnsi="Times New Roman" w:cs="Times New Roman"/>
+          <w:b/>
+          <w:bCs/>
+          <w:color w:val="auto"/>
+          <w:sz w:val="24"/>
+          <w:szCs w:val="24"/>
+          <w:lang w:val="fr-CA"/>
+        </w:rPr>
+      </w:pPr>
+    </w:p>
+    <w:p>
+      <w:pPr>
+        <w:pStyle w:val="Heading2"/>
+        <w:spacing w:before="120" w:after="120" w:line="276" w:lineRule="auto"/>
+        <w:rPr>
+          <w:rFonts w:ascii="Times New Roman" w:hAnsi="Times New Roman" w:cs="Times New Roman"/>
+          <w:b/>
+          <w:bCs/>
+          <w:color w:val="auto"/>
+          <w:sz w:val="24"/>
+          <w:szCs w:val="24"/>
+          <w:lang w:val="fr-CA"/>
+        </w:rPr>
+      </w:pPr>
+      <w:r>
+        <w:rPr>
+          <w:rFonts w:ascii="Times New Roman" w:hAnsi="Times New Roman" w:cs="Times New Roman"/>
+          <w:b/>
+          <w:bCs/>
+          <w:color w:val="auto"/>
+          <w:sz w:val="24"/>
+          <w:szCs w:val="24"/>
+          <w:lang w:val="fr-CA"/>
+        </w:rPr>
+        <w:t xml:space="preserve">Modèle Entité relation du </w:t>
+      </w:r>
+      <w:commentRangeStart w:id="0"/>
+      <w:r>
+        <w:rPr>
+          <w:rFonts w:ascii="Times New Roman" w:hAnsi="Times New Roman" w:cs="Times New Roman"/>
+          <w:b/>
+          <w:bCs/>
+          <w:color w:val="auto"/>
+          <w:sz w:val="24"/>
+          <w:szCs w:val="24"/>
+          <w:lang w:val="fr-CA"/>
+        </w:rPr>
+        <w:t>système</w:t>
+      </w:r>
+      <w:commentRangeEnd w:id="0"/>
+      <w:r>
+        <w:rPr>
+          <w:rStyle w:val="CommentReference"/>
+          <w:rFonts w:asciiTheme="minorHAnsi" w:eastAsiaTheme="minorHAnsi" w:hAnsiTheme="minorHAnsi" w:cstheme="minorBidi"/>
+          <w:b/>
+          <w:bCs/>
+          <w:color w:val="auto"/>
+        </w:rPr>
+        <w:commentReference w:id="0"/>
+      </w:r>
+    </w:p>
+    <w:p>
+      <w:pPr>
+        <w:pStyle w:val="Heading2"/>
+        <w:spacing w:before="120" w:after="120" w:line="276" w:lineRule="auto"/>
+        <w:rPr>
+          <w:rFonts w:ascii="Times New Roman" w:hAnsi="Times New Roman" w:cs="Times New Roman"/>
+          <w:b/>
+          <w:bCs/>
+          <w:color w:val="auto"/>
+          <w:sz w:val="24"/>
+          <w:szCs w:val="24"/>
+          <w:lang w:val="fr-CA"/>
+        </w:rPr>
+      </w:pPr>
+    </w:p>
+    <w:p>
+      <w:pPr>
+        <w:pStyle w:val="Heading2"/>
+        <w:spacing w:before="120" w:after="120" w:line="276" w:lineRule="auto"/>
+        <w:rPr>
+          <w:rFonts w:ascii="Times New Roman" w:hAnsi="Times New Roman" w:cs="Times New Roman"/>
+          <w:b/>
+          <w:bCs/>
+          <w:color w:val="auto"/>
+          <w:sz w:val="24"/>
+          <w:szCs w:val="24"/>
+          <w:lang w:val="fr-CA"/>
+        </w:rPr>
+      </w:pPr>
+    </w:p>
+    <w:p>
+      <w:pPr>
+        <w:pStyle w:val="Heading2"/>
+        <w:spacing w:before="120" w:after="120" w:line="276" w:lineRule="auto"/>
+        <w:rPr>
+          <w:rFonts w:ascii="Times New Roman" w:hAnsi="Times New Roman" w:cs="Times New Roman"/>
+          <w:b/>
+          <w:bCs/>
+          <w:color w:val="auto"/>
+          <w:sz w:val="24"/>
+          <w:szCs w:val="24"/>
+          <w:lang w:val="fr-CA"/>
+        </w:rPr>
+      </w:pPr>
+      <w:r>
+        <w:rPr>
+          <w:rFonts w:ascii="Times New Roman" w:hAnsi="Times New Roman" w:cs="Times New Roman"/>
+          <w:b/>
+          <w:bCs/>
+          <w:color w:val="auto"/>
+          <w:sz w:val="24"/>
+          <w:szCs w:val="24"/>
+          <w:lang w:val="fr-CA"/>
+        </w:rPr>
+        <w:t xml:space="preserve">Modèle </w:t>
+      </w:r>
+      <w:r>
+        <w:rPr>
+          <w:rFonts w:ascii="Times New Roman" w:hAnsi="Times New Roman" w:cs="Times New Roman"/>
+          <w:b/>
+          <w:bCs/>
+          <w:color w:val="auto"/>
+          <w:sz w:val="24"/>
+          <w:szCs w:val="24"/>
+          <w:lang w:val="fr-CA"/>
+        </w:rPr>
+        <w:t>relationnel du système</w:t>
+      </w:r>
+    </w:p>
+    <w:p>
+      <w:pPr>
+        <w:pStyle w:val="Heading2"/>
+        <w:spacing w:before="120" w:after="120" w:line="276" w:lineRule="auto"/>
+        <w:rPr>
+          <w:rFonts w:ascii="Times New Roman" w:hAnsi="Times New Roman" w:cs="Times New Roman"/>
+          <w:b/>
+          <w:bCs/>
+          <w:color w:val="auto"/>
+          <w:sz w:val="24"/>
+          <w:szCs w:val="24"/>
+          <w:lang w:val="fr-CA"/>
+        </w:rPr>
+      </w:pPr>
+    </w:p>
+    <w:p>
+      <w:pPr>
+        <w:pStyle w:val="Heading2"/>
+        <w:spacing w:before="120" w:after="120" w:line="276" w:lineRule="auto"/>
+        <w:rPr>
+          <w:rFonts w:ascii="Times New Roman" w:hAnsi="Times New Roman" w:cs="Times New Roman"/>
+          <w:b/>
+          <w:bCs/>
+          <w:color w:val="auto"/>
+          <w:sz w:val="24"/>
+          <w:szCs w:val="24"/>
+          <w:lang w:val="fr-CA"/>
+        </w:rPr>
+      </w:pPr>
+      <w:r>
+        <w:rPr>
+          <w:rFonts w:ascii="Times New Roman" w:hAnsi="Times New Roman" w:cs="Times New Roman"/>
+          <w:b/>
+          <w:bCs/>
+          <w:color w:val="auto"/>
+          <w:sz w:val="24"/>
+          <w:szCs w:val="24"/>
+          <w:lang w:val="fr-CA"/>
+        </w:rPr>
+        <w:t>Les fonctionnalités du niveau serveur et de la BD :</w:t>
+      </w:r>
+    </w:p>
+    <w:p>
+      <w:pPr>
+        <w:pStyle w:val="Heading2"/>
+        <w:spacing w:before="120" w:after="120" w:line="276" w:lineRule="auto"/>
+        <w:rPr>
+          <w:rFonts w:ascii="Times New Roman" w:hAnsi="Times New Roman" w:cs="Times New Roman"/>
+          <w:b/>
+          <w:bCs/>
+          <w:color w:val="auto"/>
+          <w:sz w:val="24"/>
+          <w:szCs w:val="24"/>
+          <w:lang w:val="fr-CA"/>
+        </w:rPr>
+      </w:pPr>
+      <w:r>
+        <w:rPr>
+          <w:rFonts w:ascii="Times New Roman" w:hAnsi="Times New Roman" w:cs="Times New Roman"/>
+          <w:b/>
+          <w:bCs/>
+          <w:color w:val="auto"/>
+          <w:sz w:val="24"/>
+          <w:szCs w:val="24"/>
+          <w:lang w:val="fr-CA"/>
+        </w:rPr>
+        <w:tab/>
+        <w:t>Création des relations</w:t>
+      </w:r>
+    </w:p>
+    <w:p>
+      <w:pPr>
+        <w:pStyle w:val="Heading2"/>
+        <w:spacing w:before="120" w:after="120" w:line="276" w:lineRule="auto"/>
+        <w:rPr>
+          <w:rFonts w:ascii="Times New Roman" w:hAnsi="Times New Roman" w:cs="Times New Roman"/>
+          <w:b/>
+          <w:bCs/>
+          <w:color w:val="auto"/>
+          <w:sz w:val="24"/>
+          <w:szCs w:val="24"/>
+          <w:lang w:val="fr-CA"/>
+        </w:rPr>
+      </w:pPr>
+      <w:r>
+        <w:rPr>
+          <w:rFonts w:ascii="Times New Roman" w:hAnsi="Times New Roman" w:cs="Times New Roman"/>
+          <w:b/>
+          <w:bCs/>
+          <w:color w:val="auto"/>
+          <w:sz w:val="24"/>
+          <w:szCs w:val="24"/>
+          <w:lang w:val="fr-CA"/>
+        </w:rPr>
+        <w:tab/>
+        <w:t>Requêtes et routines</w:t>
+      </w:r>
+    </w:p>
+    <w:p>
+      <w:pPr>
+        <w:pStyle w:val="Heading2"/>
+        <w:spacing w:before="120" w:after="120" w:line="276" w:lineRule="auto"/>
+        <w:rPr>
+          <w:rFonts w:ascii="Times New Roman" w:hAnsi="Times New Roman" w:cs="Times New Roman"/>
+          <w:b/>
+          <w:bCs/>
+          <w:color w:val="auto"/>
+          <w:sz w:val="24"/>
+          <w:szCs w:val="24"/>
+          <w:lang w:val="fr-CA"/>
+        </w:rPr>
+      </w:pPr>
+      <w:r>
+        <w:rPr>
+          <w:rFonts w:ascii="Times New Roman" w:hAnsi="Times New Roman" w:cs="Times New Roman"/>
+          <w:b/>
+          <w:bCs/>
+          <w:color w:val="auto"/>
+          <w:sz w:val="24"/>
+          <w:szCs w:val="24"/>
+          <w:lang w:val="fr-CA"/>
+        </w:rPr>
+        <w:tab/>
+      </w:r>
+    </w:p>
+    <w:p>
+      <w:pPr>
+        <w:pStyle w:val="Heading2"/>
+        <w:spacing w:before="120" w:after="120" w:line="276" w:lineRule="auto"/>
+        <w:rPr>
+          <w:rFonts w:ascii="Times New Roman" w:hAnsi="Times New Roman" w:cs="Times New Roman"/>
+          <w:b/>
+          <w:bCs/>
+          <w:color w:val="auto"/>
+          <w:sz w:val="24"/>
+          <w:szCs w:val="24"/>
+          <w:lang w:val="fr-CA"/>
+        </w:rPr>
+      </w:pPr>
+      <w:r>
+        <w:rPr>
+          <w:rFonts w:ascii="Times New Roman" w:hAnsi="Times New Roman" w:cs="Times New Roman"/>
+          <w:b/>
+          <w:bCs/>
+          <w:color w:val="auto"/>
+          <w:sz w:val="24"/>
+          <w:szCs w:val="24"/>
+          <w:lang w:val="fr-CA"/>
+        </w:rPr>
+        <w:tab/>
+        <w:t>Indexation et optimisation</w:t>
+      </w:r>
+    </w:p>
+    <w:p>
+      <w:pPr>
+        <w:pStyle w:val="Heading2"/>
+        <w:spacing w:before="120" w:after="120" w:line="276" w:lineRule="auto"/>
+        <w:rPr>
+          <w:rFonts w:ascii="Times New Roman" w:hAnsi="Times New Roman" w:cs="Times New Roman"/>
+          <w:b/>
+          <w:bCs/>
+          <w:color w:val="auto"/>
+          <w:sz w:val="24"/>
+          <w:szCs w:val="24"/>
+          <w:lang w:val="fr-CA"/>
+        </w:rPr>
+      </w:pPr>
+      <w:r>
+        <w:rPr>
+          <w:rFonts w:ascii="Times New Roman" w:hAnsi="Times New Roman" w:cs="Times New Roman"/>
+          <w:b/>
+          <w:bCs/>
+          <w:color w:val="auto"/>
+          <w:sz w:val="24"/>
+          <w:szCs w:val="24"/>
+          <w:lang w:val="fr-CA"/>
+        </w:rPr>
+        <w:tab/>
+        <w:t>Normalisation des relations</w:t>
+      </w:r>
+    </w:p>
+    <w:p>
+      <w:pPr>
+        <w:pStyle w:val="Heading2"/>
+        <w:spacing w:before="120" w:after="120" w:line="276" w:lineRule="auto"/>
+        <w:rPr>
+          <w:rFonts w:ascii="Times New Roman" w:hAnsi="Times New Roman" w:cs="Times New Roman"/>
+          <w:b/>
+          <w:bCs/>
+          <w:color w:val="auto"/>
+          <w:sz w:val="24"/>
+          <w:szCs w:val="24"/>
+          <w:lang w:val="fr-CA"/>
+        </w:rPr>
+      </w:pPr>
+      <w:r>
+        <w:rPr>
+          <w:rFonts w:ascii="Times New Roman" w:hAnsi="Times New Roman" w:cs="Times New Roman"/>
+          <w:b/>
+          <w:bCs/>
+          <w:color w:val="auto"/>
+          <w:sz w:val="24"/>
+          <w:szCs w:val="24"/>
+          <w:lang w:val="fr-CA"/>
+        </w:rPr>
+        <w:t>Implémentation de la logique</w:t>
+      </w:r>
+    </w:p>
+    <w:p>
+      <w:pPr>
+        <w:pStyle w:val="Heading2"/>
+        <w:spacing w:before="120" w:after="120" w:line="276" w:lineRule="auto"/>
+        <w:rPr>
+          <w:rFonts w:ascii="Times New Roman" w:hAnsi="Times New Roman" w:cs="Times New Roman"/>
+          <w:b/>
+          <w:bCs/>
+          <w:color w:val="auto"/>
+          <w:sz w:val="24"/>
+          <w:szCs w:val="24"/>
+          <w:lang w:val="fr-CA"/>
+        </w:rPr>
+      </w:pPr>
+      <w:r>
+        <w:rPr>
+          <w:rFonts w:ascii="Times New Roman" w:hAnsi="Times New Roman" w:cs="Times New Roman"/>
+          <w:b/>
+          <w:bCs/>
+          <w:color w:val="auto"/>
+          <w:sz w:val="24"/>
+          <w:szCs w:val="24"/>
+          <w:lang w:val="fr-CA"/>
+        </w:rPr>
+        <w:t>Fonctionnalités de l’interface utilisateur</w:t>
+      </w:r>
+    </w:p>
+    <w:p>
+      <w:pPr>
+        <w:pStyle w:val="Heading2"/>
+        <w:spacing w:before="120" w:after="120" w:line="276" w:lineRule="auto"/>
+        <w:rPr>
+          <w:rFonts w:ascii="Times New Roman" w:hAnsi="Times New Roman" w:cs="Times New Roman"/>
+          <w:b/>
+          <w:bCs/>
+          <w:color w:val="auto"/>
+          <w:sz w:val="24"/>
+          <w:szCs w:val="24"/>
+          <w:lang w:val="fr-CA"/>
+        </w:rPr>
+      </w:pPr>
+    </w:p>
+    <w:p>
+      <w:pPr>
+        <w:pStyle w:val="Heading2"/>
+        <w:spacing w:before="120" w:after="120" w:line="276" w:lineRule="auto"/>
+        <w:rPr>
+          <w:rFonts w:ascii="Times New Roman" w:hAnsi="Times New Roman" w:cs="Times New Roman"/>
+          <w:b/>
+          <w:bCs/>
+          <w:color w:val="auto"/>
+          <w:sz w:val="24"/>
+          <w:szCs w:val="24"/>
+          <w:lang w:val="fr-CA"/>
+        </w:rPr>
+      </w:pPr>
+      <w:r>
+        <w:rPr>
+          <w:rFonts w:ascii="Times New Roman" w:hAnsi="Times New Roman" w:cs="Times New Roman"/>
+          <w:b/>
+          <w:bCs/>
+          <w:color w:val="auto"/>
+          <w:sz w:val="24"/>
+          <w:szCs w:val="24"/>
+          <w:lang w:val="fr-CA"/>
+        </w:rPr>
+        <w:t>Sécurité du système</w:t>
+      </w:r>
+    </w:p>
+    <w:p>
+      <w:pPr>
+        <w:pStyle w:val="Heading2"/>
+        <w:spacing w:before="120" w:after="120" w:line="276" w:lineRule="auto"/>
+        <w:rPr>
+          <w:rFonts w:ascii="Times New Roman" w:hAnsi="Times New Roman" w:cs="Times New Roman"/>
+          <w:b/>
+          <w:bCs/>
+          <w:color w:val="auto"/>
+          <w:sz w:val="24"/>
+          <w:szCs w:val="24"/>
+          <w:lang w:val="fr-CA"/>
+        </w:rPr>
+      </w:pPr>
+    </w:p>
+    <w:p>
+      <w:pPr>
+        <w:pStyle w:val="Heading2"/>
+        <w:spacing w:before="120" w:after="120" w:line="276" w:lineRule="auto"/>
+        <w:rPr>
+          <w:rFonts w:ascii="Times New Roman" w:hAnsi="Times New Roman" w:cs="Times New Roman"/>
+          <w:b/>
+          <w:bCs/>
+          <w:color w:val="auto"/>
+          <w:sz w:val="24"/>
+          <w:szCs w:val="24"/>
+          <w:lang w:val="fr-CA"/>
+        </w:rPr>
+      </w:pPr>
+      <w:r>
+        <w:rPr>
+          <w:rFonts w:ascii="Times New Roman" w:hAnsi="Times New Roman" w:cs="Times New Roman"/>
+          <w:b/>
+          <w:bCs/>
+          <w:color w:val="auto"/>
+          <w:sz w:val="24"/>
+          <w:szCs w:val="24"/>
+          <w:lang w:val="fr-CA"/>
+        </w:rPr>
+        <w:t>Test du système</w:t>
+      </w:r>
+    </w:p>
+    <w:p>
+      <w:pPr>
+        <w:pStyle w:val="Heading2"/>
+        <w:spacing w:before="120" w:after="120" w:line="276" w:lineRule="auto"/>
+        <w:rPr>
+          <w:rFonts w:ascii="Times New Roman" w:hAnsi="Times New Roman" w:cs="Times New Roman"/>
+          <w:b/>
+          <w:bCs/>
+          <w:color w:val="auto"/>
+          <w:sz w:val="24"/>
+          <w:szCs w:val="24"/>
+          <w:lang w:val="fr-CA"/>
+        </w:rPr>
+      </w:pPr>
+    </w:p>
+    <w:p>
+      <w:pPr>
+        <w:pStyle w:val="Heading2"/>
+        <w:spacing w:before="120" w:after="120" w:line="276" w:lineRule="auto"/>
+        <w:rPr>
+          <w:rFonts w:ascii="Times New Roman" w:hAnsi="Times New Roman" w:cs="Times New Roman"/>
+          <w:b/>
+          <w:bCs/>
+          <w:color w:val="auto"/>
+          <w:sz w:val="24"/>
+          <w:szCs w:val="24"/>
+          <w:lang w:val="fr-CA"/>
+        </w:rPr>
+      </w:pPr>
+      <w:r>
+        <w:rPr>
+          <w:rFonts w:ascii="Times New Roman" w:hAnsi="Times New Roman" w:cs="Times New Roman"/>
+          <w:b/>
+          <w:bCs/>
+          <w:color w:val="auto"/>
+          <w:sz w:val="24"/>
+          <w:szCs w:val="24"/>
+          <w:lang w:val="fr-CA"/>
+        </w:rPr>
+        <w:t>Organisation et gestion d’équipe</w:t>
+      </w:r>
+    </w:p>
+    <w:p>
+      <w:pPr>
+        <w:rPr>
+          <w:lang w:val="fr-CA"/>
+        </w:rPr>
+      </w:pPr>
+      <w:r>
+        <w:rPr>
+          <w:lang w:val="fr-CA"/>
+        </w:rPr>
+        <w:t>/choisir</w:t>
+      </w:r>
+    </w:p>
+    <w:p>
+      <w:pPr>
+        <w:rPr>
+          <w:rFonts w:ascii="Times New Roman" w:hAnsi="Times New Roman" w:cs="Times New Roman"/>
+          <w:lang w:val="fr-CA"/>
+        </w:rPr>
+      </w:pPr>
+      <w:r>
+        <w:rPr>
+          <w:rFonts w:ascii="Times New Roman" w:hAnsi="Times New Roman" w:cs="Times New Roman"/>
+          <w:lang w:val="fr-CA"/>
+        </w:rPr>
+        <w:t xml:space="preserve">L’équipe a d’abord procédé à l’évaluation des tâches et divisions des tâches. En effet, chaque partie du </w:t>
+      </w:r>
+      <w:proofErr w:type="spellStart"/>
+      <w:r>
+        <w:rPr>
+          <w:rFonts w:ascii="Times New Roman" w:hAnsi="Times New Roman" w:cs="Times New Roman"/>
+          <w:lang w:val="fr-CA"/>
+        </w:rPr>
+        <w:t>travaille</w:t>
+      </w:r>
+      <w:proofErr w:type="spellEnd"/>
+      <w:r>
+        <w:rPr>
+          <w:rFonts w:ascii="Times New Roman" w:hAnsi="Times New Roman" w:cs="Times New Roman"/>
+          <w:lang w:val="fr-CA"/>
+        </w:rPr>
+        <w:t xml:space="preserve"> a été étalé pour permettre une vue d’ensemble du projet. Les tâches ont donc été diviser par difficulté, temps, valeur dans le projet. Ce qui a donc permis une division équitable et efficace du projet où chaque membre à possèdes des tâches dans tous les domaines du projet. Par la suite l’équipe possède une discussion "Discord" ou régulièrement le coéquipier discute, informe les autres et planifie les prochaines discussions. L’équipe a fait l’acquisition d’un Kanban très rapidement pour permettre une visualisation du projet beaucoup plus rapide </w:t>
+      </w:r>
+      <w:r>
+        <w:rPr>
+          <w:rFonts w:ascii="Times New Roman" w:hAnsi="Times New Roman" w:cs="Times New Roman"/>
+          <w:lang w:val="fr-CA"/>
+        </w:rPr>
+        <w:lastRenderedPageBreak/>
+        <w:t xml:space="preserve">avec un arbre détaillant les dépendances de chaque partie. En effet, grâce à cette dépendance l’équipe peut trouver rapidement qu’elle partit du travail est pressante. Pour ce qui est l’organisation au niveau du code, nous avons procédé à une méthodologie « </w:t>
+      </w:r>
+      <w:proofErr w:type="spellStart"/>
+      <w:r>
+        <w:rPr>
+          <w:rFonts w:ascii="Times New Roman" w:hAnsi="Times New Roman" w:cs="Times New Roman"/>
+          <w:lang w:val="fr-CA"/>
+        </w:rPr>
+        <w:t>feature</w:t>
+      </w:r>
+      <w:proofErr w:type="spellEnd"/>
+      <w:r>
+        <w:rPr>
+          <w:rFonts w:ascii="Times New Roman" w:hAnsi="Times New Roman" w:cs="Times New Roman"/>
+          <w:lang w:val="fr-CA"/>
+        </w:rPr>
+        <w:t xml:space="preserve"> </w:t>
+      </w:r>
+      <w:proofErr w:type="spellStart"/>
+      <w:r>
+        <w:rPr>
+          <w:rFonts w:ascii="Times New Roman" w:hAnsi="Times New Roman" w:cs="Times New Roman"/>
+          <w:lang w:val="fr-CA"/>
+        </w:rPr>
+        <w:t>branch</w:t>
+      </w:r>
+      <w:proofErr w:type="spellEnd"/>
+      <w:r>
+        <w:rPr>
+          <w:rFonts w:ascii="Times New Roman" w:hAnsi="Times New Roman" w:cs="Times New Roman"/>
+          <w:lang w:val="fr-CA"/>
+        </w:rPr>
+        <w:t xml:space="preserve"> » qui permet une clarté et logistique efficace. En autre elle permet aussi de laisser à un autre membre de l’équipe pour </w:t>
+      </w:r>
+      <w:proofErr w:type="spellStart"/>
+      <w:proofErr w:type="gramStart"/>
+      <w:r>
+        <w:rPr>
+          <w:rFonts w:ascii="Times New Roman" w:hAnsi="Times New Roman" w:cs="Times New Roman"/>
+          <w:lang w:val="fr-CA"/>
+        </w:rPr>
+        <w:t>vérifié</w:t>
+      </w:r>
+      <w:proofErr w:type="spellEnd"/>
+      <w:proofErr w:type="gramEnd"/>
+      <w:r>
+        <w:rPr>
+          <w:rFonts w:ascii="Times New Roman" w:hAnsi="Times New Roman" w:cs="Times New Roman"/>
+          <w:lang w:val="fr-CA"/>
+        </w:rPr>
+        <w:t xml:space="preserve"> le nouveau code introduit et grâce au test qui est ont été relié </w:t>
+      </w:r>
+      <w:proofErr w:type="spellStart"/>
+      <w:r>
+        <w:rPr>
+          <w:rFonts w:ascii="Times New Roman" w:hAnsi="Times New Roman" w:cs="Times New Roman"/>
+          <w:lang w:val="fr-CA"/>
+        </w:rPr>
+        <w:t>a</w:t>
+      </w:r>
+      <w:proofErr w:type="spellEnd"/>
+      <w:r>
+        <w:rPr>
+          <w:rFonts w:ascii="Times New Roman" w:hAnsi="Times New Roman" w:cs="Times New Roman"/>
+          <w:lang w:val="fr-CA"/>
+        </w:rPr>
+        <w:t xml:space="preserve"> des "GitHub actions" il était aussi très facile de voir que les nouvelles fonctionnalités n’avais pas créé des problèmes.</w:t>
+      </w:r>
+    </w:p>
+    <w:p>
+      <w:pPr>
+        <w:rPr>
+          <w:rFonts w:ascii="Times New Roman" w:hAnsi="Times New Roman" w:cs="Times New Roman"/>
+          <w:lang w:val="fr-CA"/>
+        </w:rPr>
+      </w:pPr>
+    </w:p>
+    <w:p>
+      <w:pPr>
+        <w:rPr>
+          <w:rFonts w:ascii="Times New Roman" w:hAnsi="Times New Roman" w:cs="Times New Roman"/>
+          <w:lang w:val="fr-CA"/>
+        </w:rPr>
+      </w:pPr>
+      <w:r>
+        <w:rPr>
+          <w:rFonts w:ascii="Times New Roman" w:hAnsi="Times New Roman" w:cs="Times New Roman"/>
+          <w:lang w:val="fr-CA"/>
+        </w:rPr>
+        <w:t>Pour ce qui est de la planification des rencontres, nous avons rencontré plus tôt la première fois pour permettre une plus grande souplesse et par la suite nous avons accepté de faire une rencontre hebdomadaire le vendredi. Bien que nous ne nous connaissions pas, il n’y a pas eu de conflits et nous avons bien réagi lors de l’abandon du cours d’un de nos collègues. Ces rencontres nous permettaient de faire un suivi ou de prendre les grandes décisions de notre programme et de nos questions.</w:t>
+      </w:r>
+    </w:p>
+    <w:p>
+      <w:pPr>
+        <w:rPr>
+          <w:rFonts w:ascii="Times New Roman" w:hAnsi="Times New Roman" w:cs="Times New Roman"/>
+          <w:lang w:val="fr-CA"/>
+        </w:rPr>
+      </w:pPr>
+      <w:r>
+        <w:rPr>
+          <w:rFonts w:ascii="Times New Roman" w:hAnsi="Times New Roman" w:cs="Times New Roman"/>
+          <w:lang w:val="fr-CA"/>
+        </w:rPr>
+        <w:t> </w:t>
+      </w:r>
+    </w:p>
+    <w:p>
+      <w:pPr>
+        <w:rPr>
+          <w:rFonts w:ascii="Times New Roman" w:hAnsi="Times New Roman" w:cs="Times New Roman"/>
+          <w:lang w:val="fr-CA"/>
+        </w:rPr>
+      </w:pPr>
+      <w:r>
+        <w:rPr>
+          <w:rFonts w:ascii="Times New Roman" w:hAnsi="Times New Roman" w:cs="Times New Roman"/>
+          <w:lang w:val="fr-CA"/>
+        </w:rPr>
+        <w:br w:type="page"/>
+      </w:r>
+    </w:p>
+    <w:p>
+      <w:pPr>
+        <w:rPr>
+          <w:b/>
+          <w:bCs/>
+          <w:lang w:val="fr-CA"/>
+        </w:rPr>
+      </w:pPr>
+    </w:p>
+    <w:p>
+      <w:pPr>
         <w:rPr>
           <w:b/>
           <w:bCs/>
@@ -589,6 +2611,7 @@
         <w:rPr>
           <w:lang w:val="fr-CA"/>
         </w:rPr>
+        <w:lastRenderedPageBreak/>
         <w:t>Lignes de Commande (</w:t>
       </w:r>
       <w:proofErr w:type="spellStart"/>
@@ -617,7 +2640,6 @@
         <w:rPr>
           <w:lang w:val="fr-CA"/>
         </w:rPr>
-        <w:lastRenderedPageBreak/>
         <w:t>OrderItemID</w:t>
       </w:r>
       <w:proofErr w:type="spellEnd"/>
@@ -889,6 +2911,153 @@
     </w:sectPr>
   </w:body>
 </w:document>
+</file>
+
+<file path=word/comments.xml><?xml version="1.0" encoding="utf-8"?>
+<w:comments xmlns:wpc="http://schemas.microsoft.com/office/word/2010/wordprocessingCanvas" xmlns:cx="http://schemas.microsoft.com/office/drawing/2014/chartex" xmlns:cx1="http://schemas.microsoft.com/office/drawing/2015/9/8/chartex" xmlns:cx2="http://schemas.microsoft.com/office/drawing/2015/10/21/chartex" xmlns:cx3="http://schemas.microsoft.com/office/drawing/2016/5/9/chartex" xmlns:cx4="http://schemas.microsoft.com/office/drawing/2016/5/10/chartex" xmlns:cx5="http://schemas.microsoft.com/office/drawing/2016/5/11/chartex" xmlns:cx6="http://schemas.microsoft.com/office/drawing/2016/5/12/chartex" xmlns:cx7="http://schemas.microsoft.com/office/drawing/2016/5/13/chartex" xmlns:cx8="http://schemas.microsoft.com/office/drawing/2016/5/14/chartex" xmlns:mc="http://schemas.openxmlformats.org/markup-compatibility/2006" xmlns:aink="http://schemas.microsoft.com/office/drawing/2016/ink" xmlns:am3d="http://schemas.microsoft.com/office/drawing/2017/model3d" xmlns:o="urn:schemas-microsoft-com:office:office" xmlns:oel="http://schemas.microsoft.com/office/2019/extlst" xmlns:r="http://schemas.openxmlformats.org/officeDocument/2006/relationships" xmlns:m="http://schemas.openxmlformats.org/officeDocument/2006/math" xmlns:v="urn:schemas-microsoft-com:vml" xmlns:wp14="http://schemas.microsoft.com/office/word/2010/wordprocessingDrawing" xmlns:wp="http://schemas.openxmlformats.org/drawingml/2006/wordprocessingDrawing" xmlns:w10="urn:schemas-microsoft-com:office:word" xmlns:w="http://schemas.openxmlformats.org/wordprocessingml/2006/main" xmlns:w14="http://schemas.microsoft.com/office/word/2010/wordml" xmlns:w15="http://schemas.microsoft.com/office/word/2012/wordml" xmlns:w16cex="http://schemas.microsoft.com/office/word/2018/wordml/cex" xmlns:w16cid="http://schemas.microsoft.com/office/word/2016/wordml/cid" xmlns:w16="http://schemas.microsoft.com/office/word/2018/wordml" xmlns:w16du="http://schemas.microsoft.com/office/word/2023/wordml/word16du" xmlns:w16sdtdh="http://schemas.microsoft.com/office/word/2020/wordml/sdtdatahash" xmlns:w16se="http://schemas.microsoft.com/office/word/2015/wordml/symex" xmlns:wpg="http://schemas.microsoft.com/office/word/2010/wordprocessingGroup" xmlns:wpi="http://schemas.microsoft.com/office/word/2010/wordprocessingInk" xmlns:wne="http://schemas.microsoft.com/office/word/2006/wordml" xmlns:wps="http://schemas.microsoft.com/office/word/2010/wordprocessingShape" mc:Ignorable="w14 w15 w16se w16cid w16 w16cex w16sdtdh w16du wp14">
+  <w:comment w:id="0" w:author="Charles Poulin" w:date="2024-04-04T18:34:00Z" w:initials="CP">
+    <w:p>
+      <w:pPr>
+        <w:pStyle w:val="CommentText"/>
+      </w:pPr>
+      <w:r>
+        <w:rPr>
+          <w:rStyle w:val="CommentReference"/>
+        </w:rPr>
+        <w:annotationRef/>
+      </w:r>
+      <w:r>
+        <w:rPr>
+          <w:lang w:val="fr-CA"/>
+        </w:rPr>
+        <w:t>«Par exemple, le modèle entité-relation découle de l’énonciation et de la spécification du problème, le modèle relationnel découle de la spécification et du modèle entité-relation, l’implémentation des requêtes découle de la spécification du problème et du modèle relationnel, et l’optimisation découle des requêtes et du problème. Les incohérences entre ces étapes seront pénalisées. «</w:t>
+      </w:r>
+    </w:p>
+  </w:comment>
+</w:comments>
+</file>
+
+<file path=word/commentsExtended.xml><?xml version="1.0" encoding="utf-8"?>
+<w15:commentsEx xmlns:wpc="http://schemas.microsoft.com/office/word/2010/wordprocessingCanvas" xmlns:cx="http://schemas.microsoft.com/office/drawing/2014/chartex" xmlns:cx1="http://schemas.microsoft.com/office/drawing/2015/9/8/chartex" xmlns:cx2="http://schemas.microsoft.com/office/drawing/2015/10/21/chartex" xmlns:cx3="http://schemas.microsoft.com/office/drawing/2016/5/9/chartex" xmlns:cx4="http://schemas.microsoft.com/office/drawing/2016/5/10/chartex" xmlns:cx5="http://schemas.microsoft.com/office/drawing/2016/5/11/chartex" xmlns:cx6="http://schemas.microsoft.com/office/drawing/2016/5/12/chartex" xmlns:cx7="http://schemas.microsoft.com/office/drawing/2016/5/13/chartex" xmlns:cx8="http://schemas.microsoft.com/office/drawing/2016/5/14/chartex" xmlns:mc="http://schemas.openxmlformats.org/markup-compatibility/2006" xmlns:aink="http://schemas.microsoft.com/office/drawing/2016/ink" xmlns:am3d="http://schemas.microsoft.com/office/drawing/2017/model3d" xmlns:o="urn:schemas-microsoft-com:office:office" xmlns:oel="http://schemas.microsoft.com/office/2019/extlst" xmlns:r="http://schemas.openxmlformats.org/officeDocument/2006/relationships" xmlns:m="http://schemas.openxmlformats.org/officeDocument/2006/math" xmlns:v="urn:schemas-microsoft-com:vml" xmlns:wp14="http://schemas.microsoft.com/office/word/2010/wordprocessingDrawing" xmlns:wp="http://schemas.openxmlformats.org/drawingml/2006/wordprocessingDrawing" xmlns:w10="urn:schemas-microsoft-com:office:word" xmlns:w="http://schemas.openxmlformats.org/wordprocessingml/2006/main" xmlns:w14="http://schemas.microsoft.com/office/word/2010/wordml" xmlns:w15="http://schemas.microsoft.com/office/word/2012/wordml" xmlns:w16cex="http://schemas.microsoft.com/office/word/2018/wordml/cex" xmlns:w16cid="http://schemas.microsoft.com/office/word/2016/wordml/cid" xmlns:w16="http://schemas.microsoft.com/office/word/2018/wordml" xmlns:w16du="http://schemas.microsoft.com/office/word/2023/wordml/word16du" xmlns:w16sdtdh="http://schemas.microsoft.com/office/word/2020/wordml/sdtdatahash" xmlns:w16se="http://schemas.microsoft.com/office/word/2015/wordml/symex" xmlns:wpg="http://schemas.microsoft.com/office/word/2010/wordprocessingGroup" xmlns:wpi="http://schemas.microsoft.com/office/word/2010/wordprocessingInk" xmlns:wne="http://schemas.microsoft.com/office/word/2006/wordml" xmlns:wps="http://schemas.microsoft.com/office/word/2010/wordprocessingShape" mc:Ignorable="w14 w15 w16se w16cid w16 w16cex w16sdtdh w16du wp14">
+  <w15:commentEx w15:paraId="439AEA87" w15:done="0"/>
+</w15:commentsEx>
+</file>
+
+<file path=word/commentsExtensible.xml><?xml version="1.0" encoding="utf-8"?>
+<w16cex:commentsExtensible xmlns:wpc="http://schemas.microsoft.com/office/word/2010/wordprocessingCanvas" xmlns:cx="http://schemas.microsoft.com/office/drawing/2014/chartex" xmlns:cx1="http://schemas.microsoft.com/office/drawing/2015/9/8/chartex" xmlns:cx2="http://schemas.microsoft.com/office/drawing/2015/10/21/chartex" xmlns:cx3="http://schemas.microsoft.com/office/drawing/2016/5/9/chartex" xmlns:cx4="http://schemas.microsoft.com/office/drawing/2016/5/10/chartex" xmlns:cx5="http://schemas.microsoft.com/office/drawing/2016/5/11/chartex" xmlns:cx6="http://schemas.microsoft.com/office/drawing/2016/5/12/chartex" xmlns:cx7="http://schemas.microsoft.com/office/drawing/2016/5/13/chartex" xmlns:cx8="http://schemas.microsoft.com/office/drawing/2016/5/14/chartex" xmlns:cr="http://schemas.microsoft.com/office/comments/2020/reactions" xmlns:mc="http://schemas.openxmlformats.org/markup-compatibility/2006" xmlns:aink="http://schemas.microsoft.com/office/drawing/2016/ink" xmlns:am3d="http://schemas.microsoft.com/office/drawing/2017/model3d" xmlns:o="urn:schemas-microsoft-com:office:office" xmlns:oel="http://schemas.microsoft.com/office/2019/extlst" xmlns:r="http://schemas.openxmlformats.org/officeDocument/2006/relationships" xmlns:m="http://schemas.openxmlformats.org/officeDocument/2006/math" xmlns:v="urn:schemas-microsoft-com:vml" xmlns:wp14="http://schemas.microsoft.com/office/word/2010/wordprocessingDrawing" xmlns:wp="http://schemas.openxmlformats.org/drawingml/2006/wordprocessingDrawing" xmlns:w10="urn:schemas-microsoft-com:office:word" xmlns:w="http://schemas.openxmlformats.org/wordprocessingml/2006/main" xmlns:w14="http://schemas.microsoft.com/office/word/2010/wordml" xmlns:w15="http://schemas.microsoft.com/office/word/2012/wordml" xmlns:w16cex="http://schemas.microsoft.com/office/word/2018/wordml/cex" xmlns:w16cid="http://schemas.microsoft.com/office/word/2016/wordml/cid" xmlns:w16="http://schemas.microsoft.com/office/word/2018/wordml" xmlns:w16du="http://schemas.microsoft.com/office/word/2023/wordml/word16du" xmlns:w16sdtdh="http://schemas.microsoft.com/office/word/2020/wordml/sdtdatahash" xmlns:w16se="http://schemas.microsoft.com/office/word/2015/wordml/symex" xmlns:wpg="http://schemas.microsoft.com/office/word/2010/wordprocessingGroup" xmlns:wpi="http://schemas.microsoft.com/office/word/2010/wordprocessingInk" xmlns:wne="http://schemas.microsoft.com/office/word/2006/wordml" xmlns:wps="http://schemas.microsoft.com/office/word/2010/wordprocessingShape" mc:Ignorable="w14 w15 w16se w16cid w16 w16cex w16sdtdh cr w16du wp14">
+  <w16cex:commentExtensible w16cex:durableId="71CF4E70" w16cex:dateUtc="2024-04-04T22:34:00Z"/>
+</w16cex:commentsExtensible>
+</file>
+
+<file path=word/commentsIds.xml><?xml version="1.0" encoding="utf-8"?>
+<w16cid:commentsIds xmlns:wpc="http://schemas.microsoft.com/office/word/2010/wordprocessingCanvas" xmlns:cx="http://schemas.microsoft.com/office/drawing/2014/chartex" xmlns:cx1="http://schemas.microsoft.com/office/drawing/2015/9/8/chartex" xmlns:cx2="http://schemas.microsoft.com/office/drawing/2015/10/21/chartex" xmlns:cx3="http://schemas.microsoft.com/office/drawing/2016/5/9/chartex" xmlns:cx4="http://schemas.microsoft.com/office/drawing/2016/5/10/chartex" xmlns:cx5="http://schemas.microsoft.com/office/drawing/2016/5/11/chartex" xmlns:cx6="http://schemas.microsoft.com/office/drawing/2016/5/12/chartex" xmlns:cx7="http://schemas.microsoft.com/office/drawing/2016/5/13/chartex" xmlns:cx8="http://schemas.microsoft.com/office/drawing/2016/5/14/chartex" xmlns:mc="http://schemas.openxmlformats.org/markup-compatibility/2006" xmlns:aink="http://schemas.microsoft.com/office/drawing/2016/ink" xmlns:am3d="http://schemas.microsoft.com/office/drawing/2017/model3d" xmlns:o="urn:schemas-microsoft-com:office:office" xmlns:oel="http://schemas.microsoft.com/office/2019/extlst" xmlns:r="http://schemas.openxmlformats.org/officeDocument/2006/relationships" xmlns:m="http://schemas.openxmlformats.org/officeDocument/2006/math" xmlns:v="urn:schemas-microsoft-com:vml" xmlns:wp14="http://schemas.microsoft.com/office/word/2010/wordprocessingDrawing" xmlns:wp="http://schemas.openxmlformats.org/drawingml/2006/wordprocessingDrawing" xmlns:w10="urn:schemas-microsoft-com:office:word" xmlns:w="http://schemas.openxmlformats.org/wordprocessingml/2006/main" xmlns:w14="http://schemas.microsoft.com/office/word/2010/wordml" xmlns:w15="http://schemas.microsoft.com/office/word/2012/wordml" xmlns:w16cex="http://schemas.microsoft.com/office/word/2018/wordml/cex" xmlns:w16cid="http://schemas.microsoft.com/office/word/2016/wordml/cid" xmlns:w16="http://schemas.microsoft.com/office/word/2018/wordml" xmlns:w16du="http://schemas.microsoft.com/office/word/2023/wordml/word16du" xmlns:w16sdtdh="http://schemas.microsoft.com/office/word/2020/wordml/sdtdatahash" xmlns:w16se="http://schemas.microsoft.com/office/word/2015/wordml/symex" xmlns:wpg="http://schemas.microsoft.com/office/word/2010/wordprocessingGroup" xmlns:wpi="http://schemas.microsoft.com/office/word/2010/wordprocessingInk" xmlns:wne="http://schemas.microsoft.com/office/word/2006/wordml" xmlns:wps="http://schemas.microsoft.com/office/word/2010/wordprocessingShape" mc:Ignorable="w14 w15 w16se w16cid w16 w16cex w16sdtdh w16du wp14">
+  <w16cid:commentId w16cid:paraId="439AEA87" w16cid:durableId="71CF4E70"/>
+</w16cid:commentsIds>
+</file>
+
+<file path=word/numbering.xml><?xml version="1.0" encoding="utf-8"?>
+<w:numbering xmlns:wpc="http://schemas.microsoft.com/office/word/2010/wordprocessingCanvas" xmlns:cx="http://schemas.microsoft.com/office/drawing/2014/chartex" xmlns:cx1="http://schemas.microsoft.com/office/drawing/2015/9/8/chartex" xmlns:cx2="http://schemas.microsoft.com/office/drawing/2015/10/21/chartex" xmlns:cx3="http://schemas.microsoft.com/office/drawing/2016/5/9/chartex" xmlns:cx4="http://schemas.microsoft.com/office/drawing/2016/5/10/chartex" xmlns:cx5="http://schemas.microsoft.com/office/drawing/2016/5/11/chartex" xmlns:cx6="http://schemas.microsoft.com/office/drawing/2016/5/12/chartex" xmlns:cx7="http://schemas.microsoft.com/office/drawing/2016/5/13/chartex" xmlns:cx8="http://schemas.microsoft.com/office/drawing/2016/5/14/chartex" xmlns:mc="http://schemas.openxmlformats.org/markup-compatibility/2006" xmlns:aink="http://schemas.microsoft.com/office/drawing/2016/ink" xmlns:am3d="http://schemas.microsoft.com/office/drawing/2017/model3d" xmlns:o="urn:schemas-microsoft-com:office:office" xmlns:oel="http://schemas.microsoft.com/office/2019/extlst" xmlns:r="http://schemas.openxmlformats.org/officeDocument/2006/relationships" xmlns:m="http://schemas.openxmlformats.org/officeDocument/2006/math" xmlns:v="urn:schemas-microsoft-com:vml" xmlns:wp14="http://schemas.microsoft.com/office/word/2010/wordprocessingDrawing" xmlns:wp="http://schemas.openxmlformats.org/drawingml/2006/wordprocessingDrawing" xmlns:w10="urn:schemas-microsoft-com:office:word" xmlns:w="http://schemas.openxmlformats.org/wordprocessingml/2006/main" xmlns:w14="http://schemas.microsoft.com/office/word/2010/wordml" xmlns:w15="http://schemas.microsoft.com/office/word/2012/wordml" xmlns:w16cex="http://schemas.microsoft.com/office/word/2018/wordml/cex" xmlns:w16cid="http://schemas.microsoft.com/office/word/2016/wordml/cid" xmlns:w16="http://schemas.microsoft.com/office/word/2018/wordml" xmlns:w16du="http://schemas.microsoft.com/office/word/2023/wordml/word16du" xmlns:w16sdtdh="http://schemas.microsoft.com/office/word/2020/wordml/sdtdatahash" xmlns:w16se="http://schemas.microsoft.com/office/word/2015/wordml/symex" xmlns:wpg="http://schemas.microsoft.com/office/word/2010/wordprocessingGroup" xmlns:wpi="http://schemas.microsoft.com/office/word/2010/wordprocessingInk" xmlns:wne="http://schemas.microsoft.com/office/word/2006/wordml" xmlns:wps="http://schemas.microsoft.com/office/word/2010/wordprocessingShape" mc:Ignorable="w14 w15 w16se w16cid w16 w16cex w16sdtdh w16du wp14">
+  <w:abstractNum w:abstractNumId="0" w15:restartNumberingAfterBreak="0">
+    <w:nsid w:val="77292A1F"/>
+    <w:multiLevelType w:val="hybridMultilevel"/>
+    <w:tmpl w:val="26CA6704"/>
+    <w:lvl w:ilvl="0" w:tplc="1009000F">
+      <w:start w:val="1"/>
+      <w:numFmt w:val="decimal"/>
+      <w:lvlText w:val="%1."/>
+      <w:lvlJc w:val="left"/>
+      <w:pPr>
+        <w:ind w:left="720" w:hanging="360"/>
+      </w:pPr>
+      <w:rPr>
+        <w:rFonts w:hint="default"/>
+      </w:rPr>
+    </w:lvl>
+    <w:lvl w:ilvl="1" w:tplc="10090019" w:tentative="1">
+      <w:start w:val="1"/>
+      <w:numFmt w:val="lowerLetter"/>
+      <w:lvlText w:val="%2."/>
+      <w:lvlJc w:val="left"/>
+      <w:pPr>
+        <w:ind w:left="1440" w:hanging="360"/>
+      </w:pPr>
+    </w:lvl>
+    <w:lvl w:ilvl="2" w:tplc="1009001B" w:tentative="1">
+      <w:start w:val="1"/>
+      <w:numFmt w:val="lowerRoman"/>
+      <w:lvlText w:val="%3."/>
+      <w:lvlJc w:val="right"/>
+      <w:pPr>
+        <w:ind w:left="2160" w:hanging="180"/>
+      </w:pPr>
+    </w:lvl>
+    <w:lvl w:ilvl="3" w:tplc="1009000F" w:tentative="1">
+      <w:start w:val="1"/>
+      <w:numFmt w:val="decimal"/>
+      <w:lvlText w:val="%4."/>
+      <w:lvlJc w:val="left"/>
+      <w:pPr>
+        <w:ind w:left="2880" w:hanging="360"/>
+      </w:pPr>
+    </w:lvl>
+    <w:lvl w:ilvl="4" w:tplc="10090019" w:tentative="1">
+      <w:start w:val="1"/>
+      <w:numFmt w:val="lowerLetter"/>
+      <w:lvlText w:val="%5."/>
+      <w:lvlJc w:val="left"/>
+      <w:pPr>
+        <w:ind w:left="3600" w:hanging="360"/>
+      </w:pPr>
+    </w:lvl>
+    <w:lvl w:ilvl="5" w:tplc="1009001B" w:tentative="1">
+      <w:start w:val="1"/>
+      <w:numFmt w:val="lowerRoman"/>
+      <w:lvlText w:val="%6."/>
+      <w:lvlJc w:val="right"/>
+      <w:pPr>
+        <w:ind w:left="4320" w:hanging="180"/>
+      </w:pPr>
+    </w:lvl>
+    <w:lvl w:ilvl="6" w:tplc="1009000F" w:tentative="1">
+      <w:start w:val="1"/>
+      <w:numFmt w:val="decimal"/>
+      <w:lvlText w:val="%7."/>
+      <w:lvlJc w:val="left"/>
+      <w:pPr>
+        <w:ind w:left="5040" w:hanging="360"/>
+      </w:pPr>
+    </w:lvl>
+    <w:lvl w:ilvl="7" w:tplc="10090019" w:tentative="1">
+      <w:start w:val="1"/>
+      <w:numFmt w:val="lowerLetter"/>
+      <w:lvlText w:val="%8."/>
+      <w:lvlJc w:val="left"/>
+      <w:pPr>
+        <w:ind w:left="5760" w:hanging="360"/>
+      </w:pPr>
+    </w:lvl>
+    <w:lvl w:ilvl="8" w:tplc="1009001B" w:tentative="1">
+      <w:start w:val="1"/>
+      <w:numFmt w:val="lowerRoman"/>
+      <w:lvlText w:val="%9."/>
+      <w:lvlJc w:val="right"/>
+      <w:pPr>
+        <w:ind w:left="6480" w:hanging="180"/>
+      </w:pPr>
+    </w:lvl>
+  </w:abstractNum>
+  <w:num w:numId="1" w16cid:durableId="1461679679">
+    <w:abstractNumId w:val="0"/>
+  </w:num>
+</w:numbering>
+</file>
+
+<file path=word/people.xml><?xml version="1.0" encoding="utf-8"?>
+<w15:people xmlns:wpc="http://schemas.microsoft.com/office/word/2010/wordprocessingCanvas" xmlns:cx="http://schemas.microsoft.com/office/drawing/2014/chartex" xmlns:cx1="http://schemas.microsoft.com/office/drawing/2015/9/8/chartex" xmlns:cx2="http://schemas.microsoft.com/office/drawing/2015/10/21/chartex" xmlns:cx3="http://schemas.microsoft.com/office/drawing/2016/5/9/chartex" xmlns:cx4="http://schemas.microsoft.com/office/drawing/2016/5/10/chartex" xmlns:cx5="http://schemas.microsoft.com/office/drawing/2016/5/11/chartex" xmlns:cx6="http://schemas.microsoft.com/office/drawing/2016/5/12/chartex" xmlns:cx7="http://schemas.microsoft.com/office/drawing/2016/5/13/chartex" xmlns:cx8="http://schemas.microsoft.com/office/drawing/2016/5/14/chartex" xmlns:mc="http://schemas.openxmlformats.org/markup-compatibility/2006" xmlns:aink="http://schemas.microsoft.com/office/drawing/2016/ink" xmlns:am3d="http://schemas.microsoft.com/office/drawing/2017/model3d" xmlns:o="urn:schemas-microsoft-com:office:office" xmlns:oel="http://schemas.microsoft.com/office/2019/extlst" xmlns:r="http://schemas.openxmlformats.org/officeDocument/2006/relationships" xmlns:m="http://schemas.openxmlformats.org/officeDocument/2006/math" xmlns:v="urn:schemas-microsoft-com:vml" xmlns:wp14="http://schemas.microsoft.com/office/word/2010/wordprocessingDrawing" xmlns:wp="http://schemas.openxmlformats.org/drawingml/2006/wordprocessingDrawing" xmlns:w10="urn:schemas-microsoft-com:office:word" xmlns:w="http://schemas.openxmlformats.org/wordprocessingml/2006/main" xmlns:w14="http://schemas.microsoft.com/office/word/2010/wordml" xmlns:w15="http://schemas.microsoft.com/office/word/2012/wordml" xmlns:w16cex="http://schemas.microsoft.com/office/word/2018/wordml/cex" xmlns:w16cid="http://schemas.microsoft.com/office/word/2016/wordml/cid" xmlns:w16="http://schemas.microsoft.com/office/word/2018/wordml" xmlns:w16du="http://schemas.microsoft.com/office/word/2023/wordml/word16du" xmlns:w16sdtdh="http://schemas.microsoft.com/office/word/2020/wordml/sdtdatahash" xmlns:w16se="http://schemas.microsoft.com/office/word/2015/wordml/symex" xmlns:wpg="http://schemas.microsoft.com/office/word/2010/wordprocessingGroup" xmlns:wpi="http://schemas.microsoft.com/office/word/2010/wordprocessingInk" xmlns:wne="http://schemas.microsoft.com/office/word/2006/wordml" xmlns:wps="http://schemas.microsoft.com/office/word/2010/wordprocessingShape" mc:Ignorable="w14 w15 w16se w16cid w16 w16cex w16sdtdh w16du wp14">
+  <w15:person w15:author="Charles Poulin">
+    <w15:presenceInfo w15:providerId="AD" w15:userId="S::CHPOU144@ulaval.ca::f6c2d42f-7054-435e-88ba-c7ed7875405a"/>
+  </w15:person>
+</w15:people>
 </file>
 
 <file path=word/styles.xml><?xml version="1.0" encoding="utf-8"?>
@@ -1319,7 +3488,6 @@
     <w:next w:val="Normal"/>
     <w:link w:val="Heading2Char"/>
     <w:uiPriority w:val="9"/>
-    <w:semiHidden/>
     <w:unhideWhenUsed/>
     <w:qFormat/>
     <w:rsid w:val="00D37228"/>
@@ -1536,7 +3704,6 @@
     <w:basedOn w:val="DefaultParagraphFont"/>
     <w:link w:val="Heading2"/>
     <w:uiPriority w:val="9"/>
-    <w:semiHidden/>
     <w:rsid w:val="00D37228"/>
     <w:rPr>
       <w:rFonts w:asciiTheme="majorHAnsi" w:eastAsiaTheme="majorEastAsia" w:hAnsiTheme="majorHAnsi" w:cstheme="majorBidi"/>
@@ -1806,6 +3973,106 @@
       <w:smallCaps/>
       <w:color w:val="0F4761" w:themeColor="accent1" w:themeShade="BF"/>
       <w:spacing w:val="5"/>
+    </w:rPr>
+  </w:style>
+  <w:style w:type="paragraph" w:customStyle="1" w:styleId="paragraph">
+    <w:name w:val="paragraph"/>
+    <w:basedOn w:val="Normal"/>
+    <w:rsid w:val="00B242C3"/>
+    <w:pPr>
+      <w:spacing w:before="100" w:beforeAutospacing="1" w:after="100" w:afterAutospacing="1" w:line="240" w:lineRule="auto"/>
+    </w:pPr>
+    <w:rPr>
+      <w:rFonts w:ascii="Times New Roman" w:eastAsia="Times New Roman" w:hAnsi="Times New Roman" w:cs="Times New Roman"/>
+      <w:kern w:val="0"/>
+      <w:lang w:eastAsia="en-CA"/>
+      <w14:ligatures w14:val="none"/>
+    </w:rPr>
+  </w:style>
+  <w:style w:type="character" w:customStyle="1" w:styleId="wacimagecontainer">
+    <w:name w:val="wacimagecontainer"/>
+    <w:basedOn w:val="DefaultParagraphFont"/>
+    <w:rsid w:val="00B242C3"/>
+  </w:style>
+  <w:style w:type="character" w:customStyle="1" w:styleId="scxw68196899">
+    <w:name w:val="scxw68196899"/>
+    <w:basedOn w:val="DefaultParagraphFont"/>
+    <w:rsid w:val="00B242C3"/>
+  </w:style>
+  <w:style w:type="character" w:customStyle="1" w:styleId="eop">
+    <w:name w:val="eop"/>
+    <w:basedOn w:val="DefaultParagraphFont"/>
+    <w:rsid w:val="00B242C3"/>
+  </w:style>
+  <w:style w:type="character" w:customStyle="1" w:styleId="normaltextrun">
+    <w:name w:val="normaltextrun"/>
+    <w:basedOn w:val="DefaultParagraphFont"/>
+    <w:rsid w:val="00B242C3"/>
+  </w:style>
+  <w:style w:type="character" w:styleId="CommentReference">
+    <w:name w:val="annotation reference"/>
+    <w:basedOn w:val="DefaultParagraphFont"/>
+    <w:uiPriority w:val="99"/>
+    <w:semiHidden/>
+    <w:unhideWhenUsed/>
+    <w:rsid w:val="00DC48BE"/>
+    <w:rPr>
+      <w:sz w:val="16"/>
+      <w:szCs w:val="16"/>
+    </w:rPr>
+  </w:style>
+  <w:style w:type="paragraph" w:styleId="CommentText">
+    <w:name w:val="annotation text"/>
+    <w:basedOn w:val="Normal"/>
+    <w:link w:val="CommentTextChar"/>
+    <w:uiPriority w:val="99"/>
+    <w:unhideWhenUsed/>
+    <w:rsid w:val="00DC48BE"/>
+    <w:pPr>
+      <w:spacing w:line="240" w:lineRule="auto"/>
+    </w:pPr>
+    <w:rPr>
+      <w:sz w:val="20"/>
+      <w:szCs w:val="20"/>
+    </w:rPr>
+  </w:style>
+  <w:style w:type="character" w:customStyle="1" w:styleId="CommentTextChar">
+    <w:name w:val="Comment Text Char"/>
+    <w:basedOn w:val="DefaultParagraphFont"/>
+    <w:link w:val="CommentText"/>
+    <w:uiPriority w:val="99"/>
+    <w:rsid w:val="00DC48BE"/>
+    <w:rPr>
+      <w:sz w:val="20"/>
+      <w:szCs w:val="20"/>
+    </w:rPr>
+  </w:style>
+  <w:style w:type="paragraph" w:styleId="CommentSubject">
+    <w:name w:val="annotation subject"/>
+    <w:basedOn w:val="CommentText"/>
+    <w:next w:val="CommentText"/>
+    <w:link w:val="CommentSubjectChar"/>
+    <w:uiPriority w:val="99"/>
+    <w:semiHidden/>
+    <w:unhideWhenUsed/>
+    <w:rsid w:val="00DC48BE"/>
+    <w:rPr>
+      <w:b/>
+      <w:bCs/>
+    </w:rPr>
+  </w:style>
+  <w:style w:type="character" w:customStyle="1" w:styleId="CommentSubjectChar">
+    <w:name w:val="Comment Subject Char"/>
+    <w:basedOn w:val="CommentTextChar"/>
+    <w:link w:val="CommentSubject"/>
+    <w:uiPriority w:val="99"/>
+    <w:semiHidden/>
+    <w:rsid w:val="00DC48BE"/>
+    <w:rPr>
+      <w:b/>
+      <w:bCs/>
+      <w:sz w:val="20"/>
+      <w:szCs w:val="20"/>
     </w:rPr>
   </w:style>
 </w:styles>

</xml_diff>